<commit_message>
Indexes & Sql Server Exists Demos
</commit_message>
<xml_diff>
--- a/1stJune/Indexes-Demos.docx
+++ b/1stJune/Indexes-Demos.docx
@@ -89,7 +89,29 @@
           <w:szCs w:val="19"/>
           <w:highlight w:val="white"/>
         </w:rPr>
-        <w:t>-- faster searching of records</w:t>
+        <w:t xml:space="preserve">-- </w:t>
+      </w:r>
+      <w:proofErr w:type="gramStart"/>
+      <w:r>
+        <w:rPr>
+          <w:rFonts w:ascii="Consolas" w:hAnsi="Consolas" w:cs="Consolas"/>
+          <w:color w:val="008000"/>
+          <w:sz w:val="19"/>
+          <w:szCs w:val="19"/>
+          <w:highlight w:val="white"/>
+        </w:rPr>
+        <w:t>faster</w:t>
+      </w:r>
+      <w:proofErr w:type="gramEnd"/>
+      <w:r>
+        <w:rPr>
+          <w:rFonts w:ascii="Consolas" w:hAnsi="Consolas" w:cs="Consolas"/>
+          <w:color w:val="008000"/>
+          <w:sz w:val="19"/>
+          <w:szCs w:val="19"/>
+          <w:highlight w:val="white"/>
+        </w:rPr>
+        <w:t xml:space="preserve"> searching of records</w:t>
       </w:r>
     </w:p>
     <w:p>
@@ -121,6 +143,7 @@
           <w:highlight w:val="white"/>
         </w:rPr>
       </w:pPr>
+      <w:proofErr w:type="gramStart"/>
       <w:r>
         <w:rPr>
           <w:rFonts w:ascii="Consolas" w:hAnsi="Consolas" w:cs="Consolas"/>
@@ -131,6 +154,7 @@
         </w:rPr>
         <w:t>create</w:t>
       </w:r>
+      <w:proofErr w:type="gramEnd"/>
       <w:r>
         <w:rPr>
           <w:rFonts w:ascii="Consolas" w:hAnsi="Consolas" w:cs="Consolas"/>
@@ -181,6 +205,7 @@
         </w:rPr>
         <w:t xml:space="preserve">id </w:t>
       </w:r>
+      <w:proofErr w:type="spellStart"/>
       <w:r>
         <w:rPr>
           <w:rFonts w:ascii="Consolas" w:hAnsi="Consolas" w:cs="Consolas"/>
@@ -191,6 +216,7 @@
         </w:rPr>
         <w:t>int</w:t>
       </w:r>
+      <w:proofErr w:type="spellEnd"/>
       <w:r>
         <w:rPr>
           <w:rFonts w:ascii="Consolas" w:hAnsi="Consolas" w:cs="Consolas"/>
@@ -256,6 +282,7 @@
           <w:highlight w:val="white"/>
         </w:rPr>
       </w:pPr>
+      <w:proofErr w:type="gramStart"/>
       <w:r>
         <w:rPr>
           <w:rFonts w:ascii="Consolas" w:hAnsi="Consolas" w:cs="Consolas"/>
@@ -266,6 +293,7 @@
         </w:rPr>
         <w:t>name</w:t>
       </w:r>
+      <w:proofErr w:type="gramEnd"/>
       <w:r>
         <w:rPr>
           <w:rFonts w:ascii="Consolas" w:hAnsi="Consolas" w:cs="Consolas"/>
@@ -276,6 +304,7 @@
         </w:rPr>
         <w:t xml:space="preserve"> </w:t>
       </w:r>
+      <w:proofErr w:type="spellStart"/>
       <w:r>
         <w:rPr>
           <w:rFonts w:ascii="Consolas" w:hAnsi="Consolas" w:cs="Consolas"/>
@@ -286,6 +315,7 @@
         </w:rPr>
         <w:t>varchar</w:t>
       </w:r>
+      <w:proofErr w:type="spellEnd"/>
       <w:r>
         <w:rPr>
           <w:rFonts w:ascii="Consolas" w:hAnsi="Consolas" w:cs="Consolas"/>
@@ -346,6 +376,7 @@
           <w:highlight w:val="white"/>
         </w:rPr>
       </w:pPr>
+      <w:proofErr w:type="gramStart"/>
       <w:r>
         <w:rPr>
           <w:rFonts w:ascii="Consolas" w:hAnsi="Consolas" w:cs="Consolas"/>
@@ -356,6 +387,7 @@
         </w:rPr>
         <w:t>insert</w:t>
       </w:r>
+      <w:proofErr w:type="gramEnd"/>
       <w:r>
         <w:rPr>
           <w:rFonts w:ascii="Consolas" w:hAnsi="Consolas" w:cs="Consolas"/>
@@ -476,6 +508,7 @@
           <w:highlight w:val="white"/>
         </w:rPr>
       </w:pPr>
+      <w:proofErr w:type="gramStart"/>
       <w:r>
         <w:rPr>
           <w:rFonts w:ascii="Consolas" w:hAnsi="Consolas" w:cs="Consolas"/>
@@ -486,6 +519,7 @@
         </w:rPr>
         <w:t>select</w:t>
       </w:r>
+      <w:proofErr w:type="gramEnd"/>
       <w:r>
         <w:rPr>
           <w:rFonts w:ascii="Consolas" w:hAnsi="Consolas" w:cs="Consolas"/>
@@ -755,7 +789,29 @@
           <w:szCs w:val="19"/>
           <w:highlight w:val="white"/>
         </w:rPr>
-        <w:t>--- There could be multiple non-clustered index in a table</w:t>
+        <w:t xml:space="preserve">--- There could be multiple non-clustered </w:t>
+      </w:r>
+      <w:proofErr w:type="gramStart"/>
+      <w:r>
+        <w:rPr>
+          <w:rFonts w:ascii="Consolas" w:hAnsi="Consolas" w:cs="Consolas"/>
+          <w:color w:val="008000"/>
+          <w:sz w:val="19"/>
+          <w:szCs w:val="19"/>
+          <w:highlight w:val="white"/>
+        </w:rPr>
+        <w:t>index</w:t>
+      </w:r>
+      <w:proofErr w:type="gramEnd"/>
+      <w:r>
+        <w:rPr>
+          <w:rFonts w:ascii="Consolas" w:hAnsi="Consolas" w:cs="Consolas"/>
+          <w:color w:val="008000"/>
+          <w:sz w:val="19"/>
+          <w:szCs w:val="19"/>
+          <w:highlight w:val="white"/>
+        </w:rPr>
+        <w:t xml:space="preserve"> in a table</w:t>
       </w:r>
     </w:p>
     <w:p>
@@ -787,6 +843,7 @@
           <w:highlight w:val="white"/>
         </w:rPr>
       </w:pPr>
+      <w:proofErr w:type="spellStart"/>
       <w:r>
         <w:rPr>
           <w:rFonts w:ascii="Consolas" w:hAnsi="Consolas" w:cs="Consolas"/>
@@ -797,6 +854,7 @@
         </w:rPr>
         <w:t>CLustered</w:t>
       </w:r>
+      <w:proofErr w:type="spellEnd"/>
       <w:r>
         <w:rPr>
           <w:rFonts w:ascii="Consolas" w:hAnsi="Consolas" w:cs="Consolas"/>
@@ -902,6 +960,7 @@
           <w:highlight w:val="white"/>
         </w:rPr>
       </w:pPr>
+      <w:proofErr w:type="spellStart"/>
       <w:r>
         <w:rPr>
           <w:rFonts w:ascii="Consolas" w:hAnsi="Consolas" w:cs="Consolas"/>
@@ -912,6 +971,7 @@
         </w:rPr>
         <w:t>NonCLustered</w:t>
       </w:r>
+      <w:proofErr w:type="spellEnd"/>
       <w:r>
         <w:rPr>
           <w:rFonts w:ascii="Consolas" w:hAnsi="Consolas" w:cs="Consolas"/>
@@ -1005,8 +1065,20 @@
           <w:szCs w:val="19"/>
           <w:highlight w:val="white"/>
         </w:rPr>
-        <w:t xml:space="preserve"> actual rceords</w:t>
-      </w:r>
+        <w:t xml:space="preserve"> actual </w:t>
+      </w:r>
+      <w:proofErr w:type="spellStart"/>
+      <w:r>
+        <w:rPr>
+          <w:rFonts w:ascii="Consolas" w:hAnsi="Consolas" w:cs="Consolas"/>
+          <w:color w:val="000000"/>
+          <w:sz w:val="19"/>
+          <w:szCs w:val="19"/>
+          <w:highlight w:val="white"/>
+        </w:rPr>
+        <w:t>rceords</w:t>
+      </w:r>
+      <w:proofErr w:type="spellEnd"/>
     </w:p>
     <w:p>
       <w:pPr>
@@ -1073,6 +1145,7 @@
           <w:highlight w:val="white"/>
         </w:rPr>
       </w:pPr>
+      <w:proofErr w:type="gramStart"/>
       <w:r>
         <w:rPr>
           <w:rFonts w:ascii="Consolas" w:hAnsi="Consolas" w:cs="Consolas"/>
@@ -1083,6 +1156,7 @@
         </w:rPr>
         <w:t>create</w:t>
       </w:r>
+      <w:proofErr w:type="gramEnd"/>
       <w:r>
         <w:rPr>
           <w:rFonts w:ascii="Consolas" w:hAnsi="Consolas" w:cs="Consolas"/>
@@ -1111,8 +1185,20 @@
           <w:szCs w:val="19"/>
           <w:highlight w:val="white"/>
         </w:rPr>
-        <w:t xml:space="preserve"> empl</w:t>
-      </w:r>
+        <w:t xml:space="preserve"> </w:t>
+      </w:r>
+      <w:proofErr w:type="spellStart"/>
+      <w:r>
+        <w:rPr>
+          <w:rFonts w:ascii="Consolas" w:hAnsi="Consolas" w:cs="Consolas"/>
+          <w:color w:val="000000"/>
+          <w:sz w:val="19"/>
+          <w:szCs w:val="19"/>
+          <w:highlight w:val="white"/>
+        </w:rPr>
+        <w:t>empl</w:t>
+      </w:r>
+      <w:proofErr w:type="spellEnd"/>
       <w:r>
         <w:rPr>
           <w:rFonts w:ascii="Consolas" w:hAnsi="Consolas" w:cs="Consolas"/>
@@ -1133,6 +1219,7 @@
         </w:rPr>
         <w:t xml:space="preserve">id </w:t>
       </w:r>
+      <w:proofErr w:type="spellStart"/>
       <w:r>
         <w:rPr>
           <w:rFonts w:ascii="Consolas" w:hAnsi="Consolas" w:cs="Consolas"/>
@@ -1143,6 +1230,7 @@
         </w:rPr>
         <w:t>int</w:t>
       </w:r>
+      <w:proofErr w:type="spellEnd"/>
       <w:r>
         <w:rPr>
           <w:rFonts w:ascii="Consolas" w:hAnsi="Consolas" w:cs="Consolas"/>
@@ -1183,6 +1271,7 @@
         </w:rPr>
         <w:t xml:space="preserve"> </w:t>
       </w:r>
+      <w:proofErr w:type="spellStart"/>
       <w:r>
         <w:rPr>
           <w:rFonts w:ascii="Consolas" w:hAnsi="Consolas" w:cs="Consolas"/>
@@ -1193,6 +1282,7 @@
         </w:rPr>
         <w:t>varchar</w:t>
       </w:r>
+      <w:proofErr w:type="spellEnd"/>
       <w:r>
         <w:rPr>
           <w:rFonts w:ascii="Consolas" w:hAnsi="Consolas" w:cs="Consolas"/>
@@ -1253,6 +1343,7 @@
           <w:highlight w:val="white"/>
         </w:rPr>
       </w:pPr>
+      <w:proofErr w:type="gramStart"/>
       <w:r>
         <w:rPr>
           <w:rFonts w:ascii="Consolas" w:hAnsi="Consolas" w:cs="Consolas"/>
@@ -1263,6 +1354,7 @@
         </w:rPr>
         <w:t>insert</w:t>
       </w:r>
+      <w:proofErr w:type="gramEnd"/>
       <w:r>
         <w:rPr>
           <w:rFonts w:ascii="Consolas" w:hAnsi="Consolas" w:cs="Consolas"/>
@@ -1291,7 +1383,29 @@
           <w:szCs w:val="19"/>
           <w:highlight w:val="white"/>
         </w:rPr>
-        <w:t xml:space="preserve"> empl </w:t>
+        <w:t xml:space="preserve"> </w:t>
+      </w:r>
+      <w:proofErr w:type="spellStart"/>
+      <w:r>
+        <w:rPr>
+          <w:rFonts w:ascii="Consolas" w:hAnsi="Consolas" w:cs="Consolas"/>
+          <w:color w:val="000000"/>
+          <w:sz w:val="19"/>
+          <w:szCs w:val="19"/>
+          <w:highlight w:val="white"/>
+        </w:rPr>
+        <w:t>empl</w:t>
+      </w:r>
+      <w:proofErr w:type="spellEnd"/>
+      <w:r>
+        <w:rPr>
+          <w:rFonts w:ascii="Consolas" w:hAnsi="Consolas" w:cs="Consolas"/>
+          <w:color w:val="000000"/>
+          <w:sz w:val="19"/>
+          <w:szCs w:val="19"/>
+          <w:highlight w:val="white"/>
+        </w:rPr>
+        <w:t xml:space="preserve"> </w:t>
       </w:r>
       <w:r>
         <w:rPr>
@@ -1543,6 +1657,7 @@
           <w:highlight w:val="white"/>
         </w:rPr>
       </w:pPr>
+      <w:proofErr w:type="gramStart"/>
       <w:r>
         <w:rPr>
           <w:rFonts w:ascii="Consolas" w:hAnsi="Consolas" w:cs="Consolas"/>
@@ -1553,6 +1668,7 @@
         </w:rPr>
         <w:t>select</w:t>
       </w:r>
+      <w:proofErr w:type="gramEnd"/>
       <w:r>
         <w:rPr>
           <w:rFonts w:ascii="Consolas" w:hAnsi="Consolas" w:cs="Consolas"/>
@@ -1601,7 +1717,29 @@
           <w:szCs w:val="19"/>
           <w:highlight w:val="white"/>
         </w:rPr>
-        <w:t xml:space="preserve"> empl </w:t>
+        <w:t xml:space="preserve"> </w:t>
+      </w:r>
+      <w:proofErr w:type="spellStart"/>
+      <w:r>
+        <w:rPr>
+          <w:rFonts w:ascii="Consolas" w:hAnsi="Consolas" w:cs="Consolas"/>
+          <w:color w:val="000000"/>
+          <w:sz w:val="19"/>
+          <w:szCs w:val="19"/>
+          <w:highlight w:val="white"/>
+        </w:rPr>
+        <w:t>empl</w:t>
+      </w:r>
+      <w:proofErr w:type="spellEnd"/>
+      <w:r>
+        <w:rPr>
+          <w:rFonts w:ascii="Consolas" w:hAnsi="Consolas" w:cs="Consolas"/>
+          <w:color w:val="000000"/>
+          <w:sz w:val="19"/>
+          <w:szCs w:val="19"/>
+          <w:highlight w:val="white"/>
+        </w:rPr>
+        <w:t xml:space="preserve"> </w:t>
       </w:r>
       <w:r>
         <w:rPr>
@@ -1720,7 +1858,15 @@
     <w:p/>
     <w:p>
       <w:r>
-        <w:t>Clustered Index : 1</w:t>
+        <w:t xml:space="preserve">Clustered </w:t>
+      </w:r>
+      <w:proofErr w:type="gramStart"/>
+      <w:r>
+        <w:t>Index :</w:t>
+      </w:r>
+      <w:proofErr w:type="gramEnd"/>
+      <w:r>
+        <w:t xml:space="preserve"> 1</w:t>
       </w:r>
     </w:p>
     <w:p>
@@ -1738,6 +1884,7 @@
           <w:szCs w:val="19"/>
         </w:rPr>
       </w:pPr>
+      <w:proofErr w:type="gramStart"/>
       <w:r>
         <w:rPr>
           <w:rFonts w:ascii="Consolas" w:hAnsi="Consolas" w:cs="Consolas"/>
@@ -1748,6 +1895,7 @@
         </w:rPr>
         <w:t>create</w:t>
       </w:r>
+      <w:proofErr w:type="gramEnd"/>
       <w:r>
         <w:rPr>
           <w:rFonts w:ascii="Consolas" w:hAnsi="Consolas" w:cs="Consolas"/>
@@ -1776,7 +1924,29 @@
           <w:szCs w:val="19"/>
           <w:highlight w:val="white"/>
         </w:rPr>
-        <w:t xml:space="preserve"> idxName </w:t>
+        <w:t xml:space="preserve"> </w:t>
+      </w:r>
+      <w:proofErr w:type="spellStart"/>
+      <w:r>
+        <w:rPr>
+          <w:rFonts w:ascii="Consolas" w:hAnsi="Consolas" w:cs="Consolas"/>
+          <w:color w:val="000000"/>
+          <w:sz w:val="19"/>
+          <w:szCs w:val="19"/>
+          <w:highlight w:val="white"/>
+        </w:rPr>
+        <w:t>idxName</w:t>
+      </w:r>
+      <w:proofErr w:type="spellEnd"/>
+      <w:r>
+        <w:rPr>
+          <w:rFonts w:ascii="Consolas" w:hAnsi="Consolas" w:cs="Consolas"/>
+          <w:color w:val="000000"/>
+          <w:sz w:val="19"/>
+          <w:szCs w:val="19"/>
+          <w:highlight w:val="white"/>
+        </w:rPr>
+        <w:t xml:space="preserve"> </w:t>
       </w:r>
       <w:r>
         <w:rPr>
@@ -1796,8 +1966,20 @@
           <w:szCs w:val="19"/>
           <w:highlight w:val="white"/>
         </w:rPr>
-        <w:t xml:space="preserve"> empl</w:t>
-      </w:r>
+        <w:t xml:space="preserve"> </w:t>
+      </w:r>
+      <w:proofErr w:type="spellStart"/>
+      <w:r>
+        <w:rPr>
+          <w:rFonts w:ascii="Consolas" w:hAnsi="Consolas" w:cs="Consolas"/>
+          <w:color w:val="000000"/>
+          <w:sz w:val="19"/>
+          <w:szCs w:val="19"/>
+          <w:highlight w:val="white"/>
+        </w:rPr>
+        <w:t>empl</w:t>
+      </w:r>
+      <w:proofErr w:type="spellEnd"/>
       <w:r>
         <w:rPr>
           <w:rFonts w:ascii="Consolas" w:hAnsi="Consolas" w:cs="Consolas"/>
@@ -2012,6 +2194,7 @@
                 <w:szCs w:val="19"/>
               </w:rPr>
             </w:pPr>
+            <w:proofErr w:type="spellStart"/>
             <w:r>
               <w:rPr>
                 <w:rFonts w:ascii="Consolas" w:hAnsi="Consolas" w:cs="Consolas"/>
@@ -2021,6 +2204,7 @@
               </w:rPr>
               <w:t>Deepti</w:t>
             </w:r>
+            <w:proofErr w:type="spellEnd"/>
           </w:p>
         </w:tc>
         <w:tc>
@@ -2229,6 +2413,7 @@
                 <w:szCs w:val="19"/>
               </w:rPr>
             </w:pPr>
+            <w:proofErr w:type="spellStart"/>
             <w:r>
               <w:rPr>
                 <w:rFonts w:ascii="Consolas" w:hAnsi="Consolas" w:cs="Consolas"/>
@@ -2238,6 +2423,7 @@
               </w:rPr>
               <w:t>Sagar</w:t>
             </w:r>
+            <w:proofErr w:type="spellEnd"/>
           </w:p>
         </w:tc>
         <w:tc>
@@ -2702,8 +2888,19 @@
           <w:szCs w:val="19"/>
         </w:rPr>
         <w:tab/>
-        <w:t xml:space="preserve">     Chandan</w:t>
-      </w:r>
+        <w:t xml:space="preserve">     </w:t>
+      </w:r>
+      <w:proofErr w:type="spellStart"/>
+      <w:r>
+        <w:rPr>
+          <w:rFonts w:ascii="Consolas" w:hAnsi="Consolas" w:cs="Consolas"/>
+          <w:color w:val="808080"/>
+          <w:sz w:val="19"/>
+          <w:szCs w:val="19"/>
+        </w:rPr>
+        <w:t>Chandan</w:t>
+      </w:r>
+      <w:proofErr w:type="spellEnd"/>
     </w:p>
     <w:p>
       <w:pPr>
@@ -2889,6 +3086,7 @@
                 <w:szCs w:val="19"/>
               </w:rPr>
             </w:pPr>
+            <w:proofErr w:type="spellStart"/>
             <w:r>
               <w:rPr>
                 <w:rFonts w:ascii="Consolas" w:hAnsi="Consolas" w:cs="Consolas"/>
@@ -2898,6 +3096,7 @@
               </w:rPr>
               <w:t>Deepti</w:t>
             </w:r>
+            <w:proofErr w:type="spellEnd"/>
           </w:p>
         </w:tc>
         <w:tc>
@@ -3106,6 +3305,7 @@
                 <w:szCs w:val="19"/>
               </w:rPr>
             </w:pPr>
+            <w:proofErr w:type="spellStart"/>
             <w:r>
               <w:rPr>
                 <w:rFonts w:ascii="Consolas" w:hAnsi="Consolas" w:cs="Consolas"/>
@@ -3115,6 +3315,7 @@
               </w:rPr>
               <w:t>Sagar</w:t>
             </w:r>
+            <w:proofErr w:type="spellEnd"/>
           </w:p>
         </w:tc>
         <w:tc>
@@ -3570,37 +3771,81 @@
           <w:sz w:val="19"/>
           <w:szCs w:val="19"/>
         </w:rPr>
-        <w:t>Select * from empl where name=’Deepak’</w:t>
-      </w:r>
-    </w:p>
-    <w:p>
-      <w:pPr>
-        <w:rPr>
-          <w:rFonts w:ascii="Consolas" w:hAnsi="Consolas" w:cs="Consolas"/>
-          <w:color w:val="808080"/>
-          <w:sz w:val="19"/>
-          <w:szCs w:val="19"/>
-        </w:rPr>
-      </w:pPr>
-      <w:r>
-        <w:rPr>
-          <w:rFonts w:ascii="Consolas" w:hAnsi="Consolas" w:cs="Consolas"/>
-          <w:color w:val="808080"/>
-          <w:sz w:val="19"/>
-          <w:szCs w:val="19"/>
-        </w:rPr>
-        <w:t>Index is always stored as Key,Value</w:t>
-      </w:r>
-    </w:p>
-    <w:p>
-      <w:pPr>
-        <w:rPr>
-          <w:rFonts w:ascii="Consolas" w:hAnsi="Consolas" w:cs="Consolas"/>
-          <w:color w:val="808080"/>
-          <w:sz w:val="19"/>
-          <w:szCs w:val="19"/>
-        </w:rPr>
-      </w:pPr>
+        <w:t xml:space="preserve">Select * from </w:t>
+      </w:r>
+      <w:proofErr w:type="spellStart"/>
+      <w:r>
+        <w:rPr>
+          <w:rFonts w:ascii="Consolas" w:hAnsi="Consolas" w:cs="Consolas"/>
+          <w:color w:val="808080"/>
+          <w:sz w:val="19"/>
+          <w:szCs w:val="19"/>
+        </w:rPr>
+        <w:t>empl</w:t>
+      </w:r>
+      <w:proofErr w:type="spellEnd"/>
+      <w:r>
+        <w:rPr>
+          <w:rFonts w:ascii="Consolas" w:hAnsi="Consolas" w:cs="Consolas"/>
+          <w:color w:val="808080"/>
+          <w:sz w:val="19"/>
+          <w:szCs w:val="19"/>
+        </w:rPr>
+        <w:t xml:space="preserve"> where name=’Deepak’</w:t>
+      </w:r>
+    </w:p>
+    <w:p>
+      <w:pPr>
+        <w:rPr>
+          <w:rFonts w:ascii="Consolas" w:hAnsi="Consolas" w:cs="Consolas"/>
+          <w:color w:val="808080"/>
+          <w:sz w:val="19"/>
+          <w:szCs w:val="19"/>
+        </w:rPr>
+      </w:pPr>
+      <w:r>
+        <w:rPr>
+          <w:rFonts w:ascii="Consolas" w:hAnsi="Consolas" w:cs="Consolas"/>
+          <w:color w:val="808080"/>
+          <w:sz w:val="19"/>
+          <w:szCs w:val="19"/>
+        </w:rPr>
+        <w:t xml:space="preserve">Index is always stored as </w:t>
+      </w:r>
+      <w:proofErr w:type="spellStart"/>
+      <w:r>
+        <w:rPr>
+          <w:rFonts w:ascii="Consolas" w:hAnsi="Consolas" w:cs="Consolas"/>
+          <w:color w:val="808080"/>
+          <w:sz w:val="19"/>
+          <w:szCs w:val="19"/>
+        </w:rPr>
+        <w:t>Key</w:t>
+      </w:r>
+      <w:proofErr w:type="gramStart"/>
+      <w:r>
+        <w:rPr>
+          <w:rFonts w:ascii="Consolas" w:hAnsi="Consolas" w:cs="Consolas"/>
+          <w:color w:val="808080"/>
+          <w:sz w:val="19"/>
+          <w:szCs w:val="19"/>
+        </w:rPr>
+        <w:t>,Value</w:t>
+      </w:r>
+      <w:proofErr w:type="spellEnd"/>
+      <w:proofErr w:type="gramEnd"/>
+    </w:p>
+    <w:p>
+      <w:pPr>
+        <w:rPr>
+          <w:rFonts w:ascii="Consolas" w:hAnsi="Consolas" w:cs="Consolas"/>
+          <w:color w:val="808080"/>
+          <w:sz w:val="19"/>
+          <w:szCs w:val="19"/>
+        </w:rPr>
+      </w:pPr>
+      <w:proofErr w:type="spellStart"/>
+      <w:proofErr w:type="gramStart"/>
       <w:r>
         <w:rPr>
           <w:rFonts w:ascii="Consolas" w:hAnsi="Consolas" w:cs="Consolas"/>
@@ -3610,24 +3855,46 @@
         </w:rPr>
         <w:t>idxName</w:t>
       </w:r>
-    </w:p>
-    <w:p>
-      <w:pPr>
-        <w:rPr>
-          <w:rFonts w:ascii="Consolas" w:hAnsi="Consolas" w:cs="Consolas"/>
-          <w:color w:val="808080"/>
-          <w:sz w:val="19"/>
-          <w:szCs w:val="19"/>
-        </w:rPr>
-      </w:pPr>
-      <w:r>
-        <w:rPr>
-          <w:rFonts w:ascii="Consolas" w:hAnsi="Consolas" w:cs="Consolas"/>
-          <w:color w:val="808080"/>
-          <w:sz w:val="19"/>
-          <w:szCs w:val="19"/>
-        </w:rPr>
-        <w:t>Select * from empl where name=’Deepak’</w:t>
+      <w:proofErr w:type="spellEnd"/>
+      <w:proofErr w:type="gramEnd"/>
+    </w:p>
+    <w:p>
+      <w:pPr>
+        <w:rPr>
+          <w:rFonts w:ascii="Consolas" w:hAnsi="Consolas" w:cs="Consolas"/>
+          <w:color w:val="808080"/>
+          <w:sz w:val="19"/>
+          <w:szCs w:val="19"/>
+        </w:rPr>
+      </w:pPr>
+      <w:r>
+        <w:rPr>
+          <w:rFonts w:ascii="Consolas" w:hAnsi="Consolas" w:cs="Consolas"/>
+          <w:color w:val="808080"/>
+          <w:sz w:val="19"/>
+          <w:szCs w:val="19"/>
+        </w:rPr>
+        <w:t xml:space="preserve">Select * from </w:t>
+      </w:r>
+      <w:proofErr w:type="spellStart"/>
+      <w:r>
+        <w:rPr>
+          <w:rFonts w:ascii="Consolas" w:hAnsi="Consolas" w:cs="Consolas"/>
+          <w:color w:val="808080"/>
+          <w:sz w:val="19"/>
+          <w:szCs w:val="19"/>
+        </w:rPr>
+        <w:t>empl</w:t>
+      </w:r>
+      <w:proofErr w:type="spellEnd"/>
+      <w:r>
+        <w:rPr>
+          <w:rFonts w:ascii="Consolas" w:hAnsi="Consolas" w:cs="Consolas"/>
+          <w:color w:val="808080"/>
+          <w:sz w:val="19"/>
+          <w:szCs w:val="19"/>
+        </w:rPr>
+        <w:t xml:space="preserve"> where name=’Deepak’</w:t>
       </w:r>
     </w:p>
     <w:p>
@@ -3814,6 +4081,7 @@
                 <w:szCs w:val="19"/>
               </w:rPr>
             </w:pPr>
+            <w:proofErr w:type="spellStart"/>
             <w:r>
               <w:rPr>
                 <w:rFonts w:ascii="Consolas" w:hAnsi="Consolas" w:cs="Consolas"/>
@@ -3823,6 +4091,7 @@
               </w:rPr>
               <w:t>Deepti</w:t>
             </w:r>
+            <w:proofErr w:type="spellEnd"/>
           </w:p>
         </w:tc>
         <w:tc>
@@ -3914,6 +4183,7 @@
                 <w:szCs w:val="19"/>
               </w:rPr>
             </w:pPr>
+            <w:proofErr w:type="spellStart"/>
             <w:r>
               <w:rPr>
                 <w:rFonts w:ascii="Consolas" w:hAnsi="Consolas" w:cs="Consolas"/>
@@ -3923,6 +4193,7 @@
               </w:rPr>
               <w:t>Sagar</w:t>
             </w:r>
+            <w:proofErr w:type="spellEnd"/>
           </w:p>
         </w:tc>
         <w:tc>
@@ -4020,6 +4291,7 @@
           <w:szCs w:val="19"/>
         </w:rPr>
       </w:pPr>
+      <w:proofErr w:type="gramStart"/>
       <w:r>
         <w:rPr>
           <w:rFonts w:ascii="Consolas" w:hAnsi="Consolas" w:cs="Consolas"/>
@@ -4030,6 +4302,7 @@
         </w:rPr>
         <w:t>create</w:t>
       </w:r>
+      <w:proofErr w:type="gramEnd"/>
       <w:r>
         <w:rPr>
           <w:rFonts w:ascii="Consolas" w:hAnsi="Consolas" w:cs="Consolas"/>
@@ -4058,7 +4331,18 @@
           <w:szCs w:val="19"/>
           <w:highlight w:val="white"/>
         </w:rPr>
-        <w:t xml:space="preserve"> idx</w:t>
+        <w:t xml:space="preserve"> </w:t>
+      </w:r>
+      <w:proofErr w:type="spellStart"/>
+      <w:r>
+        <w:rPr>
+          <w:rFonts w:ascii="Consolas" w:hAnsi="Consolas" w:cs="Consolas"/>
+          <w:color w:val="000000"/>
+          <w:sz w:val="19"/>
+          <w:szCs w:val="19"/>
+          <w:highlight w:val="white"/>
+        </w:rPr>
+        <w:t>idx</w:t>
       </w:r>
       <w:r>
         <w:rPr>
@@ -4070,6 +4354,7 @@
         </w:rPr>
         <w:t>Address</w:t>
       </w:r>
+      <w:proofErr w:type="spellEnd"/>
       <w:r>
         <w:rPr>
           <w:rFonts w:ascii="Consolas" w:hAnsi="Consolas" w:cs="Consolas"/>
@@ -4098,8 +4383,20 @@
           <w:szCs w:val="19"/>
           <w:highlight w:val="white"/>
         </w:rPr>
-        <w:t xml:space="preserve"> empl</w:t>
-      </w:r>
+        <w:t xml:space="preserve"> </w:t>
+      </w:r>
+      <w:proofErr w:type="spellStart"/>
+      <w:r>
+        <w:rPr>
+          <w:rFonts w:ascii="Consolas" w:hAnsi="Consolas" w:cs="Consolas"/>
+          <w:color w:val="000000"/>
+          <w:sz w:val="19"/>
+          <w:szCs w:val="19"/>
+          <w:highlight w:val="white"/>
+        </w:rPr>
+        <w:t>empl</w:t>
+      </w:r>
+      <w:proofErr w:type="spellEnd"/>
       <w:r>
         <w:rPr>
           <w:rFonts w:ascii="Consolas" w:hAnsi="Consolas" w:cs="Consolas"/>
@@ -4147,7 +4444,27 @@
           <w:sz w:val="19"/>
           <w:szCs w:val="19"/>
         </w:rPr>
-        <w:t>select * from empl where address=’Delhi’</w:t>
+        <w:t xml:space="preserve">select * from </w:t>
+      </w:r>
+      <w:proofErr w:type="spellStart"/>
+      <w:r>
+        <w:rPr>
+          <w:rFonts w:ascii="Consolas" w:hAnsi="Consolas" w:cs="Consolas"/>
+          <w:color w:val="808080"/>
+          <w:sz w:val="19"/>
+          <w:szCs w:val="19"/>
+        </w:rPr>
+        <w:t>empl</w:t>
+      </w:r>
+      <w:proofErr w:type="spellEnd"/>
+      <w:r>
+        <w:rPr>
+          <w:rFonts w:ascii="Consolas" w:hAnsi="Consolas" w:cs="Consolas"/>
+          <w:color w:val="808080"/>
+          <w:sz w:val="19"/>
+          <w:szCs w:val="19"/>
+        </w:rPr>
+        <w:t xml:space="preserve"> where address=’Delhi’</w:t>
       </w:r>
     </w:p>
     <w:tbl>
@@ -4324,6 +4641,7 @@
                 <w:szCs w:val="19"/>
               </w:rPr>
             </w:pPr>
+            <w:proofErr w:type="spellStart"/>
             <w:r>
               <w:rPr>
                 <w:rFonts w:ascii="Consolas" w:hAnsi="Consolas" w:cs="Consolas"/>
@@ -4333,6 +4651,7 @@
               </w:rPr>
               <w:t>Deepti</w:t>
             </w:r>
+            <w:proofErr w:type="spellEnd"/>
           </w:p>
         </w:tc>
         <w:tc>
@@ -4424,6 +4743,7 @@
                 <w:szCs w:val="19"/>
               </w:rPr>
             </w:pPr>
+            <w:proofErr w:type="spellStart"/>
             <w:r>
               <w:rPr>
                 <w:rFonts w:ascii="Consolas" w:hAnsi="Consolas" w:cs="Consolas"/>
@@ -4433,6 +4753,7 @@
               </w:rPr>
               <w:t>Sagar</w:t>
             </w:r>
+            <w:proofErr w:type="spellEnd"/>
           </w:p>
         </w:tc>
         <w:tc>
@@ -4530,14 +4851,25 @@
           <w:szCs w:val="19"/>
         </w:rPr>
       </w:pPr>
-      <w:r>
-        <w:rPr>
-          <w:rFonts w:ascii="Consolas" w:hAnsi="Consolas" w:cs="Consolas"/>
-          <w:color w:val="808080"/>
-          <w:sz w:val="19"/>
-          <w:szCs w:val="19"/>
-        </w:rPr>
-        <w:t>Indexes saves your time in searching</w:t>
+      <w:proofErr w:type="gramStart"/>
+      <w:r>
+        <w:rPr>
+          <w:rFonts w:ascii="Consolas" w:hAnsi="Consolas" w:cs="Consolas"/>
+          <w:color w:val="808080"/>
+          <w:sz w:val="19"/>
+          <w:szCs w:val="19"/>
+        </w:rPr>
+        <w:t>Indexes saves</w:t>
+      </w:r>
+      <w:proofErr w:type="gramEnd"/>
+      <w:r>
+        <w:rPr>
+          <w:rFonts w:ascii="Consolas" w:hAnsi="Consolas" w:cs="Consolas"/>
+          <w:color w:val="808080"/>
+          <w:sz w:val="19"/>
+          <w:szCs w:val="19"/>
+        </w:rPr>
+        <w:t xml:space="preserve"> your time in searching</w:t>
       </w:r>
     </w:p>
     <w:p>
@@ -4600,14 +4932,56 @@
     </w:p>
     <w:p>
       <w:r>
-        <w:t>Create clustered index idxID on empl(id)</w:t>
+        <w:t xml:space="preserve">Create clustered index </w:t>
+      </w:r>
+      <w:proofErr w:type="spellStart"/>
+      <w:r>
+        <w:t>idxID</w:t>
+      </w:r>
+      <w:proofErr w:type="spellEnd"/>
+      <w:r>
+        <w:t xml:space="preserve"> on </w:t>
+      </w:r>
+      <w:proofErr w:type="spellStart"/>
+      <w:proofErr w:type="gramStart"/>
+      <w:r>
+        <w:t>empl</w:t>
+      </w:r>
+      <w:proofErr w:type="spellEnd"/>
+      <w:r>
+        <w:t>(</w:t>
+      </w:r>
+      <w:proofErr w:type="gramEnd"/>
+      <w:r>
+        <w:t>id)</w:t>
       </w:r>
     </w:p>
     <w:p/>
     <w:p>
       <w:r>
         <w:lastRenderedPageBreak/>
-        <w:t>Create index idxID on empl(id)</w:t>
+        <w:t xml:space="preserve">Create index </w:t>
+      </w:r>
+      <w:proofErr w:type="spellStart"/>
+      <w:r>
+        <w:t>idxID</w:t>
+      </w:r>
+      <w:proofErr w:type="spellEnd"/>
+      <w:r>
+        <w:t xml:space="preserve"> on </w:t>
+      </w:r>
+      <w:proofErr w:type="spellStart"/>
+      <w:proofErr w:type="gramStart"/>
+      <w:r>
+        <w:t>empl</w:t>
+      </w:r>
+      <w:proofErr w:type="spellEnd"/>
+      <w:r>
+        <w:t>(</w:t>
+      </w:r>
+      <w:proofErr w:type="gramEnd"/>
+      <w:r>
+        <w:t>id)</w:t>
       </w:r>
     </w:p>
     <w:p>
@@ -4624,14 +4998,29 @@
         <w:t xml:space="preserve"> </w:t>
       </w:r>
       <w:r>
-        <w:t>index idx</w:t>
+        <w:t xml:space="preserve">index </w:t>
+      </w:r>
+      <w:proofErr w:type="spellStart"/>
+      <w:r>
+        <w:t>idx</w:t>
       </w:r>
       <w:r>
         <w:t>Code</w:t>
       </w:r>
-      <w:r>
-        <w:t xml:space="preserve"> on empl(</w:t>
-      </w:r>
+      <w:proofErr w:type="spellEnd"/>
+      <w:r>
+        <w:t xml:space="preserve"> on </w:t>
+      </w:r>
+      <w:proofErr w:type="spellStart"/>
+      <w:proofErr w:type="gramStart"/>
+      <w:r>
+        <w:t>empl</w:t>
+      </w:r>
+      <w:proofErr w:type="spellEnd"/>
+      <w:r>
+        <w:t>(</w:t>
+      </w:r>
+      <w:proofErr w:type="gramEnd"/>
       <w:r>
         <w:t>code</w:t>
       </w:r>
@@ -4705,6 +5094,7 @@
           <w:highlight w:val="white"/>
         </w:rPr>
       </w:pPr>
+      <w:proofErr w:type="gramStart"/>
       <w:r>
         <w:rPr>
           <w:rFonts w:ascii="Consolas" w:hAnsi="Consolas" w:cs="Consolas"/>
@@ -4715,6 +5105,7 @@
         </w:rPr>
         <w:t>select</w:t>
       </w:r>
+      <w:proofErr w:type="gramEnd"/>
       <w:r>
         <w:rPr>
           <w:rFonts w:ascii="Consolas" w:hAnsi="Consolas" w:cs="Consolas"/>
@@ -4795,6 +5186,7 @@
           <w:highlight w:val="white"/>
         </w:rPr>
       </w:pPr>
+      <w:proofErr w:type="gramStart"/>
       <w:r>
         <w:rPr>
           <w:rFonts w:ascii="Consolas" w:hAnsi="Consolas" w:cs="Consolas"/>
@@ -4805,6 +5197,7 @@
         </w:rPr>
         <w:t>select</w:t>
       </w:r>
+      <w:proofErr w:type="gramEnd"/>
       <w:r>
         <w:rPr>
           <w:rFonts w:ascii="Consolas" w:hAnsi="Consolas" w:cs="Consolas"/>
@@ -4895,6 +5288,7 @@
         </w:rPr>
         <w:t xml:space="preserve"> id </w:t>
       </w:r>
+      <w:proofErr w:type="spellStart"/>
       <w:r>
         <w:rPr>
           <w:rFonts w:ascii="Consolas" w:hAnsi="Consolas" w:cs="Consolas"/>
@@ -4905,6 +5299,7 @@
         </w:rPr>
         <w:t>desc</w:t>
       </w:r>
+      <w:proofErr w:type="spellEnd"/>
     </w:p>
     <w:p>
       <w:pPr>
@@ -5015,9 +5410,1786 @@
     </w:p>
     <w:p/>
     <w:p>
+      <w:pPr>
+        <w:pBdr>
+          <w:top w:val="single" w:sz="4" w:space="1" w:color="auto"/>
+          <w:left w:val="single" w:sz="4" w:space="4" w:color="auto"/>
+          <w:bottom w:val="single" w:sz="4" w:space="1" w:color="auto"/>
+          <w:right w:val="single" w:sz="4" w:space="4" w:color="auto"/>
+        </w:pBdr>
+        <w:shd w:val="clear" w:color="auto" w:fill="EAF1DD" w:themeFill="accent3" w:themeFillTint="33"/>
+        <w:autoSpaceDE w:val="0"/>
+        <w:autoSpaceDN w:val="0"/>
+        <w:adjustRightInd w:val="0"/>
+        <w:spacing w:after="0" w:line="240" w:lineRule="auto"/>
+        <w:rPr>
+          <w:rFonts w:ascii="Consolas" w:hAnsi="Consolas" w:cs="Consolas"/>
+          <w:color w:val="000000"/>
+          <w:sz w:val="19"/>
+          <w:szCs w:val="19"/>
+          <w:highlight w:val="white"/>
+        </w:rPr>
+      </w:pPr>
+      <w:proofErr w:type="gramStart"/>
+      <w:r>
+        <w:rPr>
+          <w:rFonts w:ascii="Consolas" w:hAnsi="Consolas" w:cs="Consolas"/>
+          <w:color w:val="0000FF"/>
+          <w:sz w:val="19"/>
+          <w:szCs w:val="19"/>
+          <w:highlight w:val="white"/>
+        </w:rPr>
+        <w:t>select</w:t>
+      </w:r>
+      <w:proofErr w:type="gramEnd"/>
+      <w:r>
+        <w:rPr>
+          <w:rFonts w:ascii="Consolas" w:hAnsi="Consolas" w:cs="Consolas"/>
+          <w:color w:val="000000"/>
+          <w:sz w:val="19"/>
+          <w:szCs w:val="19"/>
+          <w:highlight w:val="white"/>
+        </w:rPr>
+        <w:t xml:space="preserve"> </w:t>
+      </w:r>
+      <w:r>
+        <w:rPr>
+          <w:rFonts w:ascii="Consolas" w:hAnsi="Consolas" w:cs="Consolas"/>
+          <w:color w:val="808080"/>
+          <w:sz w:val="19"/>
+          <w:szCs w:val="19"/>
+          <w:highlight w:val="white"/>
+        </w:rPr>
+        <w:t>*</w:t>
+      </w:r>
+      <w:r>
+        <w:rPr>
+          <w:rFonts w:ascii="Consolas" w:hAnsi="Consolas" w:cs="Consolas"/>
+          <w:color w:val="000000"/>
+          <w:sz w:val="19"/>
+          <w:szCs w:val="19"/>
+          <w:highlight w:val="white"/>
+        </w:rPr>
+        <w:t xml:space="preserve"> </w:t>
+      </w:r>
+      <w:r>
+        <w:rPr>
+          <w:rFonts w:ascii="Consolas" w:hAnsi="Consolas" w:cs="Consolas"/>
+          <w:color w:val="0000FF"/>
+          <w:sz w:val="19"/>
+          <w:szCs w:val="19"/>
+          <w:highlight w:val="white"/>
+        </w:rPr>
+        <w:t>from</w:t>
+      </w:r>
+      <w:r>
+        <w:rPr>
+          <w:rFonts w:ascii="Consolas" w:hAnsi="Consolas" w:cs="Consolas"/>
+          <w:color w:val="000000"/>
+          <w:sz w:val="19"/>
+          <w:szCs w:val="19"/>
+          <w:highlight w:val="white"/>
+        </w:rPr>
+        <w:t xml:space="preserve"> Employee</w:t>
+      </w:r>
+    </w:p>
+    <w:p>
+      <w:pPr>
+        <w:pBdr>
+          <w:top w:val="single" w:sz="4" w:space="1" w:color="auto"/>
+          <w:left w:val="single" w:sz="4" w:space="4" w:color="auto"/>
+          <w:bottom w:val="single" w:sz="4" w:space="1" w:color="auto"/>
+          <w:right w:val="single" w:sz="4" w:space="4" w:color="auto"/>
+        </w:pBdr>
+        <w:shd w:val="clear" w:color="auto" w:fill="EAF1DD" w:themeFill="accent3" w:themeFillTint="33"/>
+        <w:autoSpaceDE w:val="0"/>
+        <w:autoSpaceDN w:val="0"/>
+        <w:adjustRightInd w:val="0"/>
+        <w:spacing w:after="0" w:line="240" w:lineRule="auto"/>
+        <w:rPr>
+          <w:rFonts w:ascii="Consolas" w:hAnsi="Consolas" w:cs="Consolas"/>
+          <w:color w:val="000000"/>
+          <w:sz w:val="19"/>
+          <w:szCs w:val="19"/>
+          <w:highlight w:val="white"/>
+        </w:rPr>
+      </w:pPr>
+    </w:p>
+    <w:p>
+      <w:pPr>
+        <w:pBdr>
+          <w:top w:val="single" w:sz="4" w:space="1" w:color="auto"/>
+          <w:left w:val="single" w:sz="4" w:space="4" w:color="auto"/>
+          <w:bottom w:val="single" w:sz="4" w:space="1" w:color="auto"/>
+          <w:right w:val="single" w:sz="4" w:space="4" w:color="auto"/>
+        </w:pBdr>
+        <w:shd w:val="clear" w:color="auto" w:fill="EAF1DD" w:themeFill="accent3" w:themeFillTint="33"/>
+        <w:autoSpaceDE w:val="0"/>
+        <w:autoSpaceDN w:val="0"/>
+        <w:adjustRightInd w:val="0"/>
+        <w:spacing w:after="0" w:line="240" w:lineRule="auto"/>
+        <w:rPr>
+          <w:rFonts w:ascii="Consolas" w:hAnsi="Consolas" w:cs="Consolas"/>
+          <w:color w:val="000000"/>
+          <w:sz w:val="19"/>
+          <w:szCs w:val="19"/>
+          <w:highlight w:val="white"/>
+        </w:rPr>
+      </w:pPr>
+      <w:proofErr w:type="gramStart"/>
+      <w:r>
+        <w:rPr>
+          <w:rFonts w:ascii="Consolas" w:hAnsi="Consolas" w:cs="Consolas"/>
+          <w:color w:val="0000FF"/>
+          <w:sz w:val="19"/>
+          <w:szCs w:val="19"/>
+          <w:highlight w:val="white"/>
+        </w:rPr>
+        <w:t>alter</w:t>
+      </w:r>
+      <w:proofErr w:type="gramEnd"/>
+      <w:r>
+        <w:rPr>
+          <w:rFonts w:ascii="Consolas" w:hAnsi="Consolas" w:cs="Consolas"/>
+          <w:color w:val="000000"/>
+          <w:sz w:val="19"/>
+          <w:szCs w:val="19"/>
+          <w:highlight w:val="white"/>
+        </w:rPr>
+        <w:t xml:space="preserve"> </w:t>
+      </w:r>
+      <w:proofErr w:type="spellStart"/>
+      <w:r>
+        <w:rPr>
+          <w:rFonts w:ascii="Consolas" w:hAnsi="Consolas" w:cs="Consolas"/>
+          <w:color w:val="0000FF"/>
+          <w:sz w:val="19"/>
+          <w:szCs w:val="19"/>
+          <w:highlight w:val="white"/>
+        </w:rPr>
+        <w:t>proc</w:t>
+      </w:r>
+      <w:proofErr w:type="spellEnd"/>
+      <w:r>
+        <w:rPr>
+          <w:rFonts w:ascii="Consolas" w:hAnsi="Consolas" w:cs="Consolas"/>
+          <w:color w:val="000000"/>
+          <w:sz w:val="19"/>
+          <w:szCs w:val="19"/>
+          <w:highlight w:val="white"/>
+        </w:rPr>
+        <w:t xml:space="preserve"> </w:t>
+      </w:r>
+      <w:proofErr w:type="spellStart"/>
+      <w:r>
+        <w:rPr>
+          <w:rFonts w:ascii="Consolas" w:hAnsi="Consolas" w:cs="Consolas"/>
+          <w:color w:val="000000"/>
+          <w:sz w:val="19"/>
+          <w:szCs w:val="19"/>
+          <w:highlight w:val="white"/>
+        </w:rPr>
+        <w:t>Insert_E</w:t>
+      </w:r>
       <w:bookmarkStart w:id="0" w:name="_GoBack"/>
       <w:bookmarkEnd w:id="0"/>
-    </w:p>
+      <w:r>
+        <w:rPr>
+          <w:rFonts w:ascii="Consolas" w:hAnsi="Consolas" w:cs="Consolas"/>
+          <w:color w:val="000000"/>
+          <w:sz w:val="19"/>
+          <w:szCs w:val="19"/>
+          <w:highlight w:val="white"/>
+        </w:rPr>
+        <w:t>mployee</w:t>
+      </w:r>
+      <w:proofErr w:type="spellEnd"/>
+      <w:r>
+        <w:rPr>
+          <w:rFonts w:ascii="Consolas" w:hAnsi="Consolas" w:cs="Consolas"/>
+          <w:color w:val="808080"/>
+          <w:sz w:val="19"/>
+          <w:szCs w:val="19"/>
+          <w:highlight w:val="white"/>
+        </w:rPr>
+        <w:t>(</w:t>
+      </w:r>
+      <w:r>
+        <w:rPr>
+          <w:rFonts w:ascii="Consolas" w:hAnsi="Consolas" w:cs="Consolas"/>
+          <w:color w:val="000000"/>
+          <w:sz w:val="19"/>
+          <w:szCs w:val="19"/>
+          <w:highlight w:val="white"/>
+        </w:rPr>
+        <w:t xml:space="preserve">@id </w:t>
+      </w:r>
+      <w:proofErr w:type="spellStart"/>
+      <w:r>
+        <w:rPr>
+          <w:rFonts w:ascii="Consolas" w:hAnsi="Consolas" w:cs="Consolas"/>
+          <w:color w:val="0000FF"/>
+          <w:sz w:val="19"/>
+          <w:szCs w:val="19"/>
+          <w:highlight w:val="white"/>
+        </w:rPr>
+        <w:t>int</w:t>
+      </w:r>
+      <w:proofErr w:type="spellEnd"/>
+      <w:r>
+        <w:rPr>
+          <w:rFonts w:ascii="Consolas" w:hAnsi="Consolas" w:cs="Consolas"/>
+          <w:color w:val="808080"/>
+          <w:sz w:val="19"/>
+          <w:szCs w:val="19"/>
+          <w:highlight w:val="white"/>
+        </w:rPr>
+        <w:t>,</w:t>
+      </w:r>
+    </w:p>
+    <w:p>
+      <w:pPr>
+        <w:pBdr>
+          <w:top w:val="single" w:sz="4" w:space="1" w:color="auto"/>
+          <w:left w:val="single" w:sz="4" w:space="4" w:color="auto"/>
+          <w:bottom w:val="single" w:sz="4" w:space="1" w:color="auto"/>
+          <w:right w:val="single" w:sz="4" w:space="4" w:color="auto"/>
+        </w:pBdr>
+        <w:shd w:val="clear" w:color="auto" w:fill="EAF1DD" w:themeFill="accent3" w:themeFillTint="33"/>
+        <w:autoSpaceDE w:val="0"/>
+        <w:autoSpaceDN w:val="0"/>
+        <w:adjustRightInd w:val="0"/>
+        <w:spacing w:after="0" w:line="240" w:lineRule="auto"/>
+        <w:rPr>
+          <w:rFonts w:ascii="Consolas" w:hAnsi="Consolas" w:cs="Consolas"/>
+          <w:color w:val="000000"/>
+          <w:sz w:val="19"/>
+          <w:szCs w:val="19"/>
+          <w:highlight w:val="white"/>
+        </w:rPr>
+      </w:pPr>
+      <w:r>
+        <w:rPr>
+          <w:rFonts w:ascii="Consolas" w:hAnsi="Consolas" w:cs="Consolas"/>
+          <w:color w:val="000000"/>
+          <w:sz w:val="19"/>
+          <w:szCs w:val="19"/>
+          <w:highlight w:val="white"/>
+        </w:rPr>
+        <w:t xml:space="preserve">@name </w:t>
+      </w:r>
+      <w:proofErr w:type="spellStart"/>
+      <w:proofErr w:type="gramStart"/>
+      <w:r>
+        <w:rPr>
+          <w:rFonts w:ascii="Consolas" w:hAnsi="Consolas" w:cs="Consolas"/>
+          <w:color w:val="0000FF"/>
+          <w:sz w:val="19"/>
+          <w:szCs w:val="19"/>
+          <w:highlight w:val="white"/>
+        </w:rPr>
+        <w:t>varchar</w:t>
+      </w:r>
+      <w:proofErr w:type="spellEnd"/>
+      <w:r>
+        <w:rPr>
+          <w:rFonts w:ascii="Consolas" w:hAnsi="Consolas" w:cs="Consolas"/>
+          <w:color w:val="808080"/>
+          <w:sz w:val="19"/>
+          <w:szCs w:val="19"/>
+          <w:highlight w:val="white"/>
+        </w:rPr>
+        <w:t>(</w:t>
+      </w:r>
+      <w:proofErr w:type="gramEnd"/>
+      <w:r>
+        <w:rPr>
+          <w:rFonts w:ascii="Consolas" w:hAnsi="Consolas" w:cs="Consolas"/>
+          <w:color w:val="000000"/>
+          <w:sz w:val="19"/>
+          <w:szCs w:val="19"/>
+          <w:highlight w:val="white"/>
+        </w:rPr>
+        <w:t>20</w:t>
+      </w:r>
+      <w:r>
+        <w:rPr>
+          <w:rFonts w:ascii="Consolas" w:hAnsi="Consolas" w:cs="Consolas"/>
+          <w:color w:val="808080"/>
+          <w:sz w:val="19"/>
+          <w:szCs w:val="19"/>
+          <w:highlight w:val="white"/>
+        </w:rPr>
+        <w:t>),</w:t>
+      </w:r>
+      <w:r>
+        <w:rPr>
+          <w:rFonts w:ascii="Consolas" w:hAnsi="Consolas" w:cs="Consolas"/>
+          <w:color w:val="000000"/>
+          <w:sz w:val="19"/>
+          <w:szCs w:val="19"/>
+          <w:highlight w:val="white"/>
+        </w:rPr>
+        <w:t xml:space="preserve"> @address </w:t>
+      </w:r>
+      <w:proofErr w:type="spellStart"/>
+      <w:r>
+        <w:rPr>
+          <w:rFonts w:ascii="Consolas" w:hAnsi="Consolas" w:cs="Consolas"/>
+          <w:color w:val="0000FF"/>
+          <w:sz w:val="19"/>
+          <w:szCs w:val="19"/>
+          <w:highlight w:val="white"/>
+        </w:rPr>
+        <w:t>varchar</w:t>
+      </w:r>
+      <w:proofErr w:type="spellEnd"/>
+      <w:r>
+        <w:rPr>
+          <w:rFonts w:ascii="Consolas" w:hAnsi="Consolas" w:cs="Consolas"/>
+          <w:color w:val="808080"/>
+          <w:sz w:val="19"/>
+          <w:szCs w:val="19"/>
+          <w:highlight w:val="white"/>
+        </w:rPr>
+        <w:t>(</w:t>
+      </w:r>
+      <w:r>
+        <w:rPr>
+          <w:rFonts w:ascii="Consolas" w:hAnsi="Consolas" w:cs="Consolas"/>
+          <w:color w:val="000000"/>
+          <w:sz w:val="19"/>
+          <w:szCs w:val="19"/>
+          <w:highlight w:val="white"/>
+        </w:rPr>
+        <w:t>20</w:t>
+      </w:r>
+      <w:r>
+        <w:rPr>
+          <w:rFonts w:ascii="Consolas" w:hAnsi="Consolas" w:cs="Consolas"/>
+          <w:color w:val="808080"/>
+          <w:sz w:val="19"/>
+          <w:szCs w:val="19"/>
+          <w:highlight w:val="white"/>
+        </w:rPr>
+        <w:t>),</w:t>
+      </w:r>
+      <w:r>
+        <w:rPr>
+          <w:rFonts w:ascii="Consolas" w:hAnsi="Consolas" w:cs="Consolas"/>
+          <w:color w:val="000000"/>
+          <w:sz w:val="19"/>
+          <w:szCs w:val="19"/>
+          <w:highlight w:val="white"/>
+        </w:rPr>
+        <w:t xml:space="preserve"> @salary </w:t>
+      </w:r>
+      <w:proofErr w:type="spellStart"/>
+      <w:r>
+        <w:rPr>
+          <w:rFonts w:ascii="Consolas" w:hAnsi="Consolas" w:cs="Consolas"/>
+          <w:color w:val="0000FF"/>
+          <w:sz w:val="19"/>
+          <w:szCs w:val="19"/>
+          <w:highlight w:val="white"/>
+        </w:rPr>
+        <w:t>int</w:t>
+      </w:r>
+      <w:proofErr w:type="spellEnd"/>
+      <w:r>
+        <w:rPr>
+          <w:rFonts w:ascii="Consolas" w:hAnsi="Consolas" w:cs="Consolas"/>
+          <w:color w:val="808080"/>
+          <w:sz w:val="19"/>
+          <w:szCs w:val="19"/>
+          <w:highlight w:val="white"/>
+        </w:rPr>
+        <w:t>)</w:t>
+      </w:r>
+    </w:p>
+    <w:p>
+      <w:pPr>
+        <w:pBdr>
+          <w:top w:val="single" w:sz="4" w:space="1" w:color="auto"/>
+          <w:left w:val="single" w:sz="4" w:space="4" w:color="auto"/>
+          <w:bottom w:val="single" w:sz="4" w:space="1" w:color="auto"/>
+          <w:right w:val="single" w:sz="4" w:space="4" w:color="auto"/>
+        </w:pBdr>
+        <w:shd w:val="clear" w:color="auto" w:fill="EAF1DD" w:themeFill="accent3" w:themeFillTint="33"/>
+        <w:autoSpaceDE w:val="0"/>
+        <w:autoSpaceDN w:val="0"/>
+        <w:adjustRightInd w:val="0"/>
+        <w:spacing w:after="0" w:line="240" w:lineRule="auto"/>
+        <w:rPr>
+          <w:rFonts w:ascii="Consolas" w:hAnsi="Consolas" w:cs="Consolas"/>
+          <w:color w:val="000000"/>
+          <w:sz w:val="19"/>
+          <w:szCs w:val="19"/>
+          <w:highlight w:val="white"/>
+        </w:rPr>
+      </w:pPr>
+      <w:r>
+        <w:rPr>
+          <w:rFonts w:ascii="Consolas" w:hAnsi="Consolas" w:cs="Consolas"/>
+          <w:color w:val="0000FF"/>
+          <w:sz w:val="19"/>
+          <w:szCs w:val="19"/>
+          <w:highlight w:val="white"/>
+        </w:rPr>
+        <w:t>AS</w:t>
+      </w:r>
+    </w:p>
+    <w:p>
+      <w:pPr>
+        <w:pBdr>
+          <w:top w:val="single" w:sz="4" w:space="1" w:color="auto"/>
+          <w:left w:val="single" w:sz="4" w:space="4" w:color="auto"/>
+          <w:bottom w:val="single" w:sz="4" w:space="1" w:color="auto"/>
+          <w:right w:val="single" w:sz="4" w:space="4" w:color="auto"/>
+        </w:pBdr>
+        <w:shd w:val="clear" w:color="auto" w:fill="EAF1DD" w:themeFill="accent3" w:themeFillTint="33"/>
+        <w:autoSpaceDE w:val="0"/>
+        <w:autoSpaceDN w:val="0"/>
+        <w:adjustRightInd w:val="0"/>
+        <w:spacing w:after="0" w:line="240" w:lineRule="auto"/>
+        <w:rPr>
+          <w:rFonts w:ascii="Consolas" w:hAnsi="Consolas" w:cs="Consolas"/>
+          <w:color w:val="000000"/>
+          <w:sz w:val="19"/>
+          <w:szCs w:val="19"/>
+          <w:highlight w:val="white"/>
+        </w:rPr>
+      </w:pPr>
+      <w:r>
+        <w:rPr>
+          <w:rFonts w:ascii="Consolas" w:hAnsi="Consolas" w:cs="Consolas"/>
+          <w:color w:val="0000FF"/>
+          <w:sz w:val="19"/>
+          <w:szCs w:val="19"/>
+          <w:highlight w:val="white"/>
+        </w:rPr>
+        <w:t>Begin</w:t>
+      </w:r>
+    </w:p>
+    <w:p>
+      <w:pPr>
+        <w:pBdr>
+          <w:top w:val="single" w:sz="4" w:space="1" w:color="auto"/>
+          <w:left w:val="single" w:sz="4" w:space="4" w:color="auto"/>
+          <w:bottom w:val="single" w:sz="4" w:space="1" w:color="auto"/>
+          <w:right w:val="single" w:sz="4" w:space="4" w:color="auto"/>
+        </w:pBdr>
+        <w:shd w:val="clear" w:color="auto" w:fill="EAF1DD" w:themeFill="accent3" w:themeFillTint="33"/>
+        <w:autoSpaceDE w:val="0"/>
+        <w:autoSpaceDN w:val="0"/>
+        <w:adjustRightInd w:val="0"/>
+        <w:spacing w:after="0" w:line="240" w:lineRule="auto"/>
+        <w:rPr>
+          <w:rFonts w:ascii="Consolas" w:hAnsi="Consolas" w:cs="Consolas"/>
+          <w:color w:val="000000"/>
+          <w:sz w:val="19"/>
+          <w:szCs w:val="19"/>
+          <w:highlight w:val="white"/>
+        </w:rPr>
+      </w:pPr>
+      <w:proofErr w:type="gramStart"/>
+      <w:r>
+        <w:rPr>
+          <w:rFonts w:ascii="Consolas" w:hAnsi="Consolas" w:cs="Consolas"/>
+          <w:color w:val="0000FF"/>
+          <w:sz w:val="19"/>
+          <w:szCs w:val="19"/>
+          <w:highlight w:val="white"/>
+        </w:rPr>
+        <w:t>if</w:t>
+      </w:r>
+      <w:r>
+        <w:rPr>
+          <w:rFonts w:ascii="Consolas" w:hAnsi="Consolas" w:cs="Consolas"/>
+          <w:color w:val="808080"/>
+          <w:sz w:val="19"/>
+          <w:szCs w:val="19"/>
+          <w:highlight w:val="white"/>
+        </w:rPr>
+        <w:t>(</w:t>
+      </w:r>
+      <w:proofErr w:type="gramEnd"/>
+      <w:r>
+        <w:rPr>
+          <w:rFonts w:ascii="Consolas" w:hAnsi="Consolas" w:cs="Consolas"/>
+          <w:color w:val="808080"/>
+          <w:sz w:val="19"/>
+          <w:szCs w:val="19"/>
+          <w:highlight w:val="white"/>
+        </w:rPr>
+        <w:t>Exists(</w:t>
+      </w:r>
+      <w:r>
+        <w:rPr>
+          <w:rFonts w:ascii="Consolas" w:hAnsi="Consolas" w:cs="Consolas"/>
+          <w:color w:val="0000FF"/>
+          <w:sz w:val="19"/>
+          <w:szCs w:val="19"/>
+          <w:highlight w:val="white"/>
+        </w:rPr>
+        <w:t>select</w:t>
+      </w:r>
+      <w:r>
+        <w:rPr>
+          <w:rFonts w:ascii="Consolas" w:hAnsi="Consolas" w:cs="Consolas"/>
+          <w:color w:val="000000"/>
+          <w:sz w:val="19"/>
+          <w:szCs w:val="19"/>
+          <w:highlight w:val="white"/>
+        </w:rPr>
+        <w:t xml:space="preserve"> </w:t>
+      </w:r>
+      <w:r>
+        <w:rPr>
+          <w:rFonts w:ascii="Consolas" w:hAnsi="Consolas" w:cs="Consolas"/>
+          <w:color w:val="808080"/>
+          <w:sz w:val="19"/>
+          <w:szCs w:val="19"/>
+          <w:highlight w:val="white"/>
+        </w:rPr>
+        <w:t>*</w:t>
+      </w:r>
+      <w:r>
+        <w:rPr>
+          <w:rFonts w:ascii="Consolas" w:hAnsi="Consolas" w:cs="Consolas"/>
+          <w:color w:val="000000"/>
+          <w:sz w:val="19"/>
+          <w:szCs w:val="19"/>
+          <w:highlight w:val="white"/>
+        </w:rPr>
+        <w:t xml:space="preserve"> </w:t>
+      </w:r>
+      <w:r>
+        <w:rPr>
+          <w:rFonts w:ascii="Consolas" w:hAnsi="Consolas" w:cs="Consolas"/>
+          <w:color w:val="0000FF"/>
+          <w:sz w:val="19"/>
+          <w:szCs w:val="19"/>
+          <w:highlight w:val="white"/>
+        </w:rPr>
+        <w:t>from</w:t>
+      </w:r>
+      <w:r>
+        <w:rPr>
+          <w:rFonts w:ascii="Consolas" w:hAnsi="Consolas" w:cs="Consolas"/>
+          <w:color w:val="000000"/>
+          <w:sz w:val="19"/>
+          <w:szCs w:val="19"/>
+          <w:highlight w:val="white"/>
+        </w:rPr>
+        <w:t xml:space="preserve"> Employee </w:t>
+      </w:r>
+      <w:r>
+        <w:rPr>
+          <w:rFonts w:ascii="Consolas" w:hAnsi="Consolas" w:cs="Consolas"/>
+          <w:color w:val="0000FF"/>
+          <w:sz w:val="19"/>
+          <w:szCs w:val="19"/>
+          <w:highlight w:val="white"/>
+        </w:rPr>
+        <w:t>where</w:t>
+      </w:r>
+      <w:r>
+        <w:rPr>
+          <w:rFonts w:ascii="Consolas" w:hAnsi="Consolas" w:cs="Consolas"/>
+          <w:color w:val="000000"/>
+          <w:sz w:val="19"/>
+          <w:szCs w:val="19"/>
+          <w:highlight w:val="white"/>
+        </w:rPr>
+        <w:t xml:space="preserve"> id</w:t>
+      </w:r>
+      <w:r>
+        <w:rPr>
+          <w:rFonts w:ascii="Consolas" w:hAnsi="Consolas" w:cs="Consolas"/>
+          <w:color w:val="808080"/>
+          <w:sz w:val="19"/>
+          <w:szCs w:val="19"/>
+          <w:highlight w:val="white"/>
+        </w:rPr>
+        <w:t>=</w:t>
+      </w:r>
+      <w:r>
+        <w:rPr>
+          <w:rFonts w:ascii="Consolas" w:hAnsi="Consolas" w:cs="Consolas"/>
+          <w:color w:val="000000"/>
+          <w:sz w:val="19"/>
+          <w:szCs w:val="19"/>
+          <w:highlight w:val="white"/>
+        </w:rPr>
+        <w:t>@id</w:t>
+      </w:r>
+      <w:r>
+        <w:rPr>
+          <w:rFonts w:ascii="Consolas" w:hAnsi="Consolas" w:cs="Consolas"/>
+          <w:color w:val="808080"/>
+          <w:sz w:val="19"/>
+          <w:szCs w:val="19"/>
+          <w:highlight w:val="white"/>
+        </w:rPr>
+        <w:t>))</w:t>
+      </w:r>
+    </w:p>
+    <w:p>
+      <w:pPr>
+        <w:pBdr>
+          <w:top w:val="single" w:sz="4" w:space="1" w:color="auto"/>
+          <w:left w:val="single" w:sz="4" w:space="4" w:color="auto"/>
+          <w:bottom w:val="single" w:sz="4" w:space="1" w:color="auto"/>
+          <w:right w:val="single" w:sz="4" w:space="4" w:color="auto"/>
+        </w:pBdr>
+        <w:shd w:val="clear" w:color="auto" w:fill="EAF1DD" w:themeFill="accent3" w:themeFillTint="33"/>
+        <w:autoSpaceDE w:val="0"/>
+        <w:autoSpaceDN w:val="0"/>
+        <w:adjustRightInd w:val="0"/>
+        <w:spacing w:after="0" w:line="240" w:lineRule="auto"/>
+        <w:rPr>
+          <w:rFonts w:ascii="Consolas" w:hAnsi="Consolas" w:cs="Consolas"/>
+          <w:color w:val="000000"/>
+          <w:sz w:val="19"/>
+          <w:szCs w:val="19"/>
+          <w:highlight w:val="white"/>
+        </w:rPr>
+      </w:pPr>
+      <w:proofErr w:type="gramStart"/>
+      <w:r>
+        <w:rPr>
+          <w:rFonts w:ascii="Consolas" w:hAnsi="Consolas" w:cs="Consolas"/>
+          <w:color w:val="0000FF"/>
+          <w:sz w:val="19"/>
+          <w:szCs w:val="19"/>
+          <w:highlight w:val="white"/>
+        </w:rPr>
+        <w:t>return</w:t>
+      </w:r>
+      <w:proofErr w:type="gramEnd"/>
+      <w:r>
+        <w:rPr>
+          <w:rFonts w:ascii="Consolas" w:hAnsi="Consolas" w:cs="Consolas"/>
+          <w:color w:val="000000"/>
+          <w:sz w:val="19"/>
+          <w:szCs w:val="19"/>
+          <w:highlight w:val="white"/>
+        </w:rPr>
+        <w:t xml:space="preserve"> 0</w:t>
+      </w:r>
+    </w:p>
+    <w:p>
+      <w:pPr>
+        <w:pBdr>
+          <w:top w:val="single" w:sz="4" w:space="1" w:color="auto"/>
+          <w:left w:val="single" w:sz="4" w:space="4" w:color="auto"/>
+          <w:bottom w:val="single" w:sz="4" w:space="1" w:color="auto"/>
+          <w:right w:val="single" w:sz="4" w:space="4" w:color="auto"/>
+        </w:pBdr>
+        <w:shd w:val="clear" w:color="auto" w:fill="EAF1DD" w:themeFill="accent3" w:themeFillTint="33"/>
+        <w:autoSpaceDE w:val="0"/>
+        <w:autoSpaceDN w:val="0"/>
+        <w:adjustRightInd w:val="0"/>
+        <w:spacing w:after="0" w:line="240" w:lineRule="auto"/>
+        <w:rPr>
+          <w:rFonts w:ascii="Consolas" w:hAnsi="Consolas" w:cs="Consolas"/>
+          <w:color w:val="000000"/>
+          <w:sz w:val="19"/>
+          <w:szCs w:val="19"/>
+          <w:highlight w:val="white"/>
+        </w:rPr>
+      </w:pPr>
+      <w:proofErr w:type="gramStart"/>
+      <w:r>
+        <w:rPr>
+          <w:rFonts w:ascii="Consolas" w:hAnsi="Consolas" w:cs="Consolas"/>
+          <w:color w:val="0000FF"/>
+          <w:sz w:val="19"/>
+          <w:szCs w:val="19"/>
+          <w:highlight w:val="white"/>
+        </w:rPr>
+        <w:t>else</w:t>
+      </w:r>
+      <w:proofErr w:type="gramEnd"/>
+      <w:r>
+        <w:rPr>
+          <w:rFonts w:ascii="Consolas" w:hAnsi="Consolas" w:cs="Consolas"/>
+          <w:color w:val="000000"/>
+          <w:sz w:val="19"/>
+          <w:szCs w:val="19"/>
+          <w:highlight w:val="white"/>
+        </w:rPr>
+        <w:t xml:space="preserve"> </w:t>
+      </w:r>
+    </w:p>
+    <w:p>
+      <w:pPr>
+        <w:pBdr>
+          <w:top w:val="single" w:sz="4" w:space="1" w:color="auto"/>
+          <w:left w:val="single" w:sz="4" w:space="4" w:color="auto"/>
+          <w:bottom w:val="single" w:sz="4" w:space="1" w:color="auto"/>
+          <w:right w:val="single" w:sz="4" w:space="4" w:color="auto"/>
+        </w:pBdr>
+        <w:shd w:val="clear" w:color="auto" w:fill="EAF1DD" w:themeFill="accent3" w:themeFillTint="33"/>
+        <w:autoSpaceDE w:val="0"/>
+        <w:autoSpaceDN w:val="0"/>
+        <w:adjustRightInd w:val="0"/>
+        <w:spacing w:after="0" w:line="240" w:lineRule="auto"/>
+        <w:rPr>
+          <w:rFonts w:ascii="Consolas" w:hAnsi="Consolas" w:cs="Consolas"/>
+          <w:color w:val="000000"/>
+          <w:sz w:val="19"/>
+          <w:szCs w:val="19"/>
+          <w:highlight w:val="white"/>
+        </w:rPr>
+      </w:pPr>
+      <w:r>
+        <w:rPr>
+          <w:rFonts w:ascii="Consolas" w:hAnsi="Consolas" w:cs="Consolas"/>
+          <w:color w:val="000000"/>
+          <w:sz w:val="19"/>
+          <w:szCs w:val="19"/>
+          <w:highlight w:val="white"/>
+        </w:rPr>
+        <w:tab/>
+      </w:r>
+      <w:proofErr w:type="gramStart"/>
+      <w:r>
+        <w:rPr>
+          <w:rFonts w:ascii="Consolas" w:hAnsi="Consolas" w:cs="Consolas"/>
+          <w:color w:val="0000FF"/>
+          <w:sz w:val="19"/>
+          <w:szCs w:val="19"/>
+          <w:highlight w:val="white"/>
+        </w:rPr>
+        <w:t>begin</w:t>
+      </w:r>
+      <w:proofErr w:type="gramEnd"/>
+    </w:p>
+    <w:p>
+      <w:pPr>
+        <w:pBdr>
+          <w:top w:val="single" w:sz="4" w:space="1" w:color="auto"/>
+          <w:left w:val="single" w:sz="4" w:space="4" w:color="auto"/>
+          <w:bottom w:val="single" w:sz="4" w:space="1" w:color="auto"/>
+          <w:right w:val="single" w:sz="4" w:space="4" w:color="auto"/>
+        </w:pBdr>
+        <w:shd w:val="clear" w:color="auto" w:fill="EAF1DD" w:themeFill="accent3" w:themeFillTint="33"/>
+        <w:autoSpaceDE w:val="0"/>
+        <w:autoSpaceDN w:val="0"/>
+        <w:adjustRightInd w:val="0"/>
+        <w:spacing w:after="0" w:line="240" w:lineRule="auto"/>
+        <w:rPr>
+          <w:rFonts w:ascii="Consolas" w:hAnsi="Consolas" w:cs="Consolas"/>
+          <w:color w:val="000000"/>
+          <w:sz w:val="19"/>
+          <w:szCs w:val="19"/>
+          <w:highlight w:val="white"/>
+        </w:rPr>
+      </w:pPr>
+      <w:r>
+        <w:rPr>
+          <w:rFonts w:ascii="Consolas" w:hAnsi="Consolas" w:cs="Consolas"/>
+          <w:color w:val="0000FF"/>
+          <w:sz w:val="19"/>
+          <w:szCs w:val="19"/>
+          <w:highlight w:val="white"/>
+        </w:rPr>
+        <w:t>Insert</w:t>
+      </w:r>
+      <w:r>
+        <w:rPr>
+          <w:rFonts w:ascii="Consolas" w:hAnsi="Consolas" w:cs="Consolas"/>
+          <w:color w:val="000000"/>
+          <w:sz w:val="19"/>
+          <w:szCs w:val="19"/>
+          <w:highlight w:val="white"/>
+        </w:rPr>
+        <w:t xml:space="preserve"> </w:t>
+      </w:r>
+      <w:r>
+        <w:rPr>
+          <w:rFonts w:ascii="Consolas" w:hAnsi="Consolas" w:cs="Consolas"/>
+          <w:color w:val="0000FF"/>
+          <w:sz w:val="19"/>
+          <w:szCs w:val="19"/>
+          <w:highlight w:val="white"/>
+        </w:rPr>
+        <w:t>into</w:t>
+      </w:r>
+      <w:r>
+        <w:rPr>
+          <w:rFonts w:ascii="Consolas" w:hAnsi="Consolas" w:cs="Consolas"/>
+          <w:color w:val="000000"/>
+          <w:sz w:val="19"/>
+          <w:szCs w:val="19"/>
+          <w:highlight w:val="white"/>
+        </w:rPr>
+        <w:t xml:space="preserve"> Employee</w:t>
+      </w:r>
+      <w:r>
+        <w:rPr>
+          <w:rFonts w:ascii="Consolas" w:hAnsi="Consolas" w:cs="Consolas"/>
+          <w:color w:val="0000FF"/>
+          <w:sz w:val="19"/>
+          <w:szCs w:val="19"/>
+          <w:highlight w:val="white"/>
+        </w:rPr>
+        <w:t xml:space="preserve"> </w:t>
+      </w:r>
+      <w:r>
+        <w:rPr>
+          <w:rFonts w:ascii="Consolas" w:hAnsi="Consolas" w:cs="Consolas"/>
+          <w:color w:val="808080"/>
+          <w:sz w:val="19"/>
+          <w:szCs w:val="19"/>
+          <w:highlight w:val="white"/>
+        </w:rPr>
+        <w:t>(</w:t>
+      </w:r>
+      <w:proofErr w:type="spellStart"/>
+      <w:r>
+        <w:rPr>
+          <w:rFonts w:ascii="Consolas" w:hAnsi="Consolas" w:cs="Consolas"/>
+          <w:color w:val="000000"/>
+          <w:sz w:val="19"/>
+          <w:szCs w:val="19"/>
+          <w:highlight w:val="white"/>
+        </w:rPr>
+        <w:t>id</w:t>
+      </w:r>
+      <w:proofErr w:type="gramStart"/>
+      <w:r>
+        <w:rPr>
+          <w:rFonts w:ascii="Consolas" w:hAnsi="Consolas" w:cs="Consolas"/>
+          <w:color w:val="808080"/>
+          <w:sz w:val="19"/>
+          <w:szCs w:val="19"/>
+          <w:highlight w:val="white"/>
+        </w:rPr>
+        <w:t>,</w:t>
+      </w:r>
+      <w:r>
+        <w:rPr>
+          <w:rFonts w:ascii="Consolas" w:hAnsi="Consolas" w:cs="Consolas"/>
+          <w:color w:val="0000FF"/>
+          <w:sz w:val="19"/>
+          <w:szCs w:val="19"/>
+          <w:highlight w:val="white"/>
+        </w:rPr>
+        <w:t>name</w:t>
+      </w:r>
+      <w:proofErr w:type="spellEnd"/>
+      <w:proofErr w:type="gramEnd"/>
+      <w:r>
+        <w:rPr>
+          <w:rFonts w:ascii="Consolas" w:hAnsi="Consolas" w:cs="Consolas"/>
+          <w:color w:val="808080"/>
+          <w:sz w:val="19"/>
+          <w:szCs w:val="19"/>
+          <w:highlight w:val="white"/>
+        </w:rPr>
+        <w:t>,</w:t>
+      </w:r>
+      <w:r>
+        <w:rPr>
+          <w:rFonts w:ascii="Consolas" w:hAnsi="Consolas" w:cs="Consolas"/>
+          <w:color w:val="000000"/>
+          <w:sz w:val="19"/>
+          <w:szCs w:val="19"/>
+          <w:highlight w:val="white"/>
+        </w:rPr>
+        <w:t xml:space="preserve"> </w:t>
+      </w:r>
+      <w:r>
+        <w:rPr>
+          <w:rFonts w:ascii="Consolas" w:hAnsi="Consolas" w:cs="Consolas"/>
+          <w:color w:val="0000FF"/>
+          <w:sz w:val="19"/>
+          <w:szCs w:val="19"/>
+          <w:highlight w:val="white"/>
+        </w:rPr>
+        <w:t>address</w:t>
+      </w:r>
+      <w:r>
+        <w:rPr>
+          <w:rFonts w:ascii="Consolas" w:hAnsi="Consolas" w:cs="Consolas"/>
+          <w:color w:val="808080"/>
+          <w:sz w:val="19"/>
+          <w:szCs w:val="19"/>
+          <w:highlight w:val="white"/>
+        </w:rPr>
+        <w:t>,</w:t>
+      </w:r>
+      <w:r>
+        <w:rPr>
+          <w:rFonts w:ascii="Consolas" w:hAnsi="Consolas" w:cs="Consolas"/>
+          <w:color w:val="000000"/>
+          <w:sz w:val="19"/>
+          <w:szCs w:val="19"/>
+          <w:highlight w:val="white"/>
+        </w:rPr>
+        <w:t xml:space="preserve"> salary</w:t>
+      </w:r>
+      <w:r>
+        <w:rPr>
+          <w:rFonts w:ascii="Consolas" w:hAnsi="Consolas" w:cs="Consolas"/>
+          <w:color w:val="808080"/>
+          <w:sz w:val="19"/>
+          <w:szCs w:val="19"/>
+          <w:highlight w:val="white"/>
+        </w:rPr>
+        <w:t>)</w:t>
+      </w:r>
+    </w:p>
+    <w:p>
+      <w:pPr>
+        <w:pBdr>
+          <w:top w:val="single" w:sz="4" w:space="1" w:color="auto"/>
+          <w:left w:val="single" w:sz="4" w:space="4" w:color="auto"/>
+          <w:bottom w:val="single" w:sz="4" w:space="1" w:color="auto"/>
+          <w:right w:val="single" w:sz="4" w:space="4" w:color="auto"/>
+        </w:pBdr>
+        <w:shd w:val="clear" w:color="auto" w:fill="EAF1DD" w:themeFill="accent3" w:themeFillTint="33"/>
+        <w:autoSpaceDE w:val="0"/>
+        <w:autoSpaceDN w:val="0"/>
+        <w:adjustRightInd w:val="0"/>
+        <w:spacing w:after="0" w:line="240" w:lineRule="auto"/>
+        <w:rPr>
+          <w:rFonts w:ascii="Consolas" w:hAnsi="Consolas" w:cs="Consolas"/>
+          <w:color w:val="000000"/>
+          <w:sz w:val="19"/>
+          <w:szCs w:val="19"/>
+          <w:highlight w:val="white"/>
+        </w:rPr>
+      </w:pPr>
+      <w:proofErr w:type="gramStart"/>
+      <w:r>
+        <w:rPr>
+          <w:rFonts w:ascii="Consolas" w:hAnsi="Consolas" w:cs="Consolas"/>
+          <w:color w:val="0000FF"/>
+          <w:sz w:val="19"/>
+          <w:szCs w:val="19"/>
+          <w:highlight w:val="white"/>
+        </w:rPr>
+        <w:t>values</w:t>
+      </w:r>
+      <w:r>
+        <w:rPr>
+          <w:rFonts w:ascii="Consolas" w:hAnsi="Consolas" w:cs="Consolas"/>
+          <w:color w:val="808080"/>
+          <w:sz w:val="19"/>
+          <w:szCs w:val="19"/>
+          <w:highlight w:val="white"/>
+        </w:rPr>
+        <w:t>(</w:t>
+      </w:r>
+      <w:proofErr w:type="gramEnd"/>
+      <w:r>
+        <w:rPr>
+          <w:rFonts w:ascii="Consolas" w:hAnsi="Consolas" w:cs="Consolas"/>
+          <w:color w:val="000000"/>
+          <w:sz w:val="19"/>
+          <w:szCs w:val="19"/>
+          <w:highlight w:val="white"/>
+        </w:rPr>
+        <w:t>@id</w:t>
+      </w:r>
+      <w:r>
+        <w:rPr>
+          <w:rFonts w:ascii="Consolas" w:hAnsi="Consolas" w:cs="Consolas"/>
+          <w:color w:val="808080"/>
+          <w:sz w:val="19"/>
+          <w:szCs w:val="19"/>
+          <w:highlight w:val="white"/>
+        </w:rPr>
+        <w:t>,</w:t>
+      </w:r>
+      <w:r>
+        <w:rPr>
+          <w:rFonts w:ascii="Consolas" w:hAnsi="Consolas" w:cs="Consolas"/>
+          <w:color w:val="000000"/>
+          <w:sz w:val="19"/>
+          <w:szCs w:val="19"/>
+          <w:highlight w:val="white"/>
+        </w:rPr>
+        <w:t xml:space="preserve"> @</w:t>
+      </w:r>
+      <w:proofErr w:type="spellStart"/>
+      <w:r>
+        <w:rPr>
+          <w:rFonts w:ascii="Consolas" w:hAnsi="Consolas" w:cs="Consolas"/>
+          <w:color w:val="000000"/>
+          <w:sz w:val="19"/>
+          <w:szCs w:val="19"/>
+          <w:highlight w:val="white"/>
+        </w:rPr>
+        <w:t>name</w:t>
+      </w:r>
+      <w:r>
+        <w:rPr>
+          <w:rFonts w:ascii="Consolas" w:hAnsi="Consolas" w:cs="Consolas"/>
+          <w:color w:val="808080"/>
+          <w:sz w:val="19"/>
+          <w:szCs w:val="19"/>
+          <w:highlight w:val="white"/>
+        </w:rPr>
+        <w:t>,</w:t>
+      </w:r>
+      <w:r>
+        <w:rPr>
+          <w:rFonts w:ascii="Consolas" w:hAnsi="Consolas" w:cs="Consolas"/>
+          <w:color w:val="000000"/>
+          <w:sz w:val="19"/>
+          <w:szCs w:val="19"/>
+          <w:highlight w:val="white"/>
+        </w:rPr>
+        <w:t>@address</w:t>
+      </w:r>
+      <w:r>
+        <w:rPr>
+          <w:rFonts w:ascii="Consolas" w:hAnsi="Consolas" w:cs="Consolas"/>
+          <w:color w:val="808080"/>
+          <w:sz w:val="19"/>
+          <w:szCs w:val="19"/>
+          <w:highlight w:val="white"/>
+        </w:rPr>
+        <w:t>,</w:t>
+      </w:r>
+      <w:r>
+        <w:rPr>
+          <w:rFonts w:ascii="Consolas" w:hAnsi="Consolas" w:cs="Consolas"/>
+          <w:color w:val="000000"/>
+          <w:sz w:val="19"/>
+          <w:szCs w:val="19"/>
+          <w:highlight w:val="white"/>
+        </w:rPr>
+        <w:t>@salary</w:t>
+      </w:r>
+      <w:proofErr w:type="spellEnd"/>
+      <w:r>
+        <w:rPr>
+          <w:rFonts w:ascii="Consolas" w:hAnsi="Consolas" w:cs="Consolas"/>
+          <w:color w:val="808080"/>
+          <w:sz w:val="19"/>
+          <w:szCs w:val="19"/>
+          <w:highlight w:val="white"/>
+        </w:rPr>
+        <w:t>)</w:t>
+      </w:r>
+    </w:p>
+    <w:p>
+      <w:pPr>
+        <w:pBdr>
+          <w:top w:val="single" w:sz="4" w:space="1" w:color="auto"/>
+          <w:left w:val="single" w:sz="4" w:space="4" w:color="auto"/>
+          <w:bottom w:val="single" w:sz="4" w:space="1" w:color="auto"/>
+          <w:right w:val="single" w:sz="4" w:space="4" w:color="auto"/>
+        </w:pBdr>
+        <w:shd w:val="clear" w:color="auto" w:fill="EAF1DD" w:themeFill="accent3" w:themeFillTint="33"/>
+        <w:autoSpaceDE w:val="0"/>
+        <w:autoSpaceDN w:val="0"/>
+        <w:adjustRightInd w:val="0"/>
+        <w:spacing w:after="0" w:line="240" w:lineRule="auto"/>
+        <w:rPr>
+          <w:rFonts w:ascii="Consolas" w:hAnsi="Consolas" w:cs="Consolas"/>
+          <w:color w:val="000000"/>
+          <w:sz w:val="19"/>
+          <w:szCs w:val="19"/>
+          <w:highlight w:val="white"/>
+        </w:rPr>
+      </w:pPr>
+      <w:r>
+        <w:rPr>
+          <w:rFonts w:ascii="Consolas" w:hAnsi="Consolas" w:cs="Consolas"/>
+          <w:color w:val="000000"/>
+          <w:sz w:val="19"/>
+          <w:szCs w:val="19"/>
+          <w:highlight w:val="white"/>
+        </w:rPr>
+        <w:tab/>
+      </w:r>
+      <w:proofErr w:type="gramStart"/>
+      <w:r>
+        <w:rPr>
+          <w:rFonts w:ascii="Consolas" w:hAnsi="Consolas" w:cs="Consolas"/>
+          <w:color w:val="0000FF"/>
+          <w:sz w:val="19"/>
+          <w:szCs w:val="19"/>
+          <w:highlight w:val="white"/>
+        </w:rPr>
+        <w:t>return</w:t>
+      </w:r>
+      <w:proofErr w:type="gramEnd"/>
+      <w:r>
+        <w:rPr>
+          <w:rFonts w:ascii="Consolas" w:hAnsi="Consolas" w:cs="Consolas"/>
+          <w:color w:val="000000"/>
+          <w:sz w:val="19"/>
+          <w:szCs w:val="19"/>
+          <w:highlight w:val="white"/>
+        </w:rPr>
+        <w:t xml:space="preserve"> 1 </w:t>
+      </w:r>
+    </w:p>
+    <w:p>
+      <w:pPr>
+        <w:pBdr>
+          <w:top w:val="single" w:sz="4" w:space="1" w:color="auto"/>
+          <w:left w:val="single" w:sz="4" w:space="4" w:color="auto"/>
+          <w:bottom w:val="single" w:sz="4" w:space="1" w:color="auto"/>
+          <w:right w:val="single" w:sz="4" w:space="4" w:color="auto"/>
+        </w:pBdr>
+        <w:shd w:val="clear" w:color="auto" w:fill="EAF1DD" w:themeFill="accent3" w:themeFillTint="33"/>
+        <w:autoSpaceDE w:val="0"/>
+        <w:autoSpaceDN w:val="0"/>
+        <w:adjustRightInd w:val="0"/>
+        <w:spacing w:after="0" w:line="240" w:lineRule="auto"/>
+        <w:rPr>
+          <w:rFonts w:ascii="Consolas" w:hAnsi="Consolas" w:cs="Consolas"/>
+          <w:color w:val="000000"/>
+          <w:sz w:val="19"/>
+          <w:szCs w:val="19"/>
+          <w:highlight w:val="white"/>
+        </w:rPr>
+      </w:pPr>
+      <w:proofErr w:type="gramStart"/>
+      <w:r>
+        <w:rPr>
+          <w:rFonts w:ascii="Consolas" w:hAnsi="Consolas" w:cs="Consolas"/>
+          <w:color w:val="0000FF"/>
+          <w:sz w:val="19"/>
+          <w:szCs w:val="19"/>
+          <w:highlight w:val="white"/>
+        </w:rPr>
+        <w:t>end</w:t>
+      </w:r>
+      <w:proofErr w:type="gramEnd"/>
+    </w:p>
+    <w:p>
+      <w:pPr>
+        <w:pBdr>
+          <w:top w:val="single" w:sz="4" w:space="1" w:color="auto"/>
+          <w:left w:val="single" w:sz="4" w:space="4" w:color="auto"/>
+          <w:bottom w:val="single" w:sz="4" w:space="1" w:color="auto"/>
+          <w:right w:val="single" w:sz="4" w:space="4" w:color="auto"/>
+        </w:pBdr>
+        <w:shd w:val="clear" w:color="auto" w:fill="EAF1DD" w:themeFill="accent3" w:themeFillTint="33"/>
+        <w:autoSpaceDE w:val="0"/>
+        <w:autoSpaceDN w:val="0"/>
+        <w:adjustRightInd w:val="0"/>
+        <w:spacing w:after="0" w:line="240" w:lineRule="auto"/>
+        <w:rPr>
+          <w:rFonts w:ascii="Consolas" w:hAnsi="Consolas" w:cs="Consolas"/>
+          <w:color w:val="000000"/>
+          <w:sz w:val="19"/>
+          <w:szCs w:val="19"/>
+          <w:highlight w:val="white"/>
+        </w:rPr>
+      </w:pPr>
+    </w:p>
+    <w:p>
+      <w:pPr>
+        <w:pBdr>
+          <w:top w:val="single" w:sz="4" w:space="1" w:color="auto"/>
+          <w:left w:val="single" w:sz="4" w:space="4" w:color="auto"/>
+          <w:bottom w:val="single" w:sz="4" w:space="1" w:color="auto"/>
+          <w:right w:val="single" w:sz="4" w:space="4" w:color="auto"/>
+        </w:pBdr>
+        <w:shd w:val="clear" w:color="auto" w:fill="EAF1DD" w:themeFill="accent3" w:themeFillTint="33"/>
+        <w:autoSpaceDE w:val="0"/>
+        <w:autoSpaceDN w:val="0"/>
+        <w:adjustRightInd w:val="0"/>
+        <w:spacing w:after="0" w:line="240" w:lineRule="auto"/>
+        <w:rPr>
+          <w:rFonts w:ascii="Consolas" w:hAnsi="Consolas" w:cs="Consolas"/>
+          <w:color w:val="000000"/>
+          <w:sz w:val="19"/>
+          <w:szCs w:val="19"/>
+          <w:highlight w:val="white"/>
+        </w:rPr>
+      </w:pPr>
+      <w:r>
+        <w:rPr>
+          <w:rFonts w:ascii="Consolas" w:hAnsi="Consolas" w:cs="Consolas"/>
+          <w:color w:val="0000FF"/>
+          <w:sz w:val="19"/>
+          <w:szCs w:val="19"/>
+          <w:highlight w:val="white"/>
+        </w:rPr>
+        <w:t>End</w:t>
+      </w:r>
+    </w:p>
+    <w:p>
+      <w:pPr>
+        <w:pBdr>
+          <w:top w:val="single" w:sz="4" w:space="1" w:color="auto"/>
+          <w:left w:val="single" w:sz="4" w:space="4" w:color="auto"/>
+          <w:bottom w:val="single" w:sz="4" w:space="1" w:color="auto"/>
+          <w:right w:val="single" w:sz="4" w:space="4" w:color="auto"/>
+        </w:pBdr>
+        <w:shd w:val="clear" w:color="auto" w:fill="EAF1DD" w:themeFill="accent3" w:themeFillTint="33"/>
+        <w:autoSpaceDE w:val="0"/>
+        <w:autoSpaceDN w:val="0"/>
+        <w:adjustRightInd w:val="0"/>
+        <w:spacing w:after="0" w:line="240" w:lineRule="auto"/>
+        <w:rPr>
+          <w:rFonts w:ascii="Consolas" w:hAnsi="Consolas" w:cs="Consolas"/>
+          <w:color w:val="000000"/>
+          <w:sz w:val="19"/>
+          <w:szCs w:val="19"/>
+          <w:highlight w:val="white"/>
+        </w:rPr>
+      </w:pPr>
+    </w:p>
+    <w:p>
+      <w:pPr>
+        <w:pBdr>
+          <w:top w:val="single" w:sz="4" w:space="1" w:color="auto"/>
+          <w:left w:val="single" w:sz="4" w:space="4" w:color="auto"/>
+          <w:bottom w:val="single" w:sz="4" w:space="1" w:color="auto"/>
+          <w:right w:val="single" w:sz="4" w:space="4" w:color="auto"/>
+        </w:pBdr>
+        <w:shd w:val="clear" w:color="auto" w:fill="EAF1DD" w:themeFill="accent3" w:themeFillTint="33"/>
+        <w:autoSpaceDE w:val="0"/>
+        <w:autoSpaceDN w:val="0"/>
+        <w:adjustRightInd w:val="0"/>
+        <w:spacing w:after="0" w:line="240" w:lineRule="auto"/>
+        <w:rPr>
+          <w:rFonts w:ascii="Consolas" w:hAnsi="Consolas" w:cs="Consolas"/>
+          <w:color w:val="000000"/>
+          <w:sz w:val="19"/>
+          <w:szCs w:val="19"/>
+          <w:highlight w:val="white"/>
+        </w:rPr>
+      </w:pPr>
+    </w:p>
+    <w:p>
+      <w:pPr>
+        <w:pBdr>
+          <w:top w:val="single" w:sz="4" w:space="1" w:color="auto"/>
+          <w:left w:val="single" w:sz="4" w:space="4" w:color="auto"/>
+          <w:bottom w:val="single" w:sz="4" w:space="1" w:color="auto"/>
+          <w:right w:val="single" w:sz="4" w:space="4" w:color="auto"/>
+        </w:pBdr>
+        <w:shd w:val="clear" w:color="auto" w:fill="EAF1DD" w:themeFill="accent3" w:themeFillTint="33"/>
+        <w:autoSpaceDE w:val="0"/>
+        <w:autoSpaceDN w:val="0"/>
+        <w:adjustRightInd w:val="0"/>
+        <w:spacing w:after="0" w:line="240" w:lineRule="auto"/>
+        <w:rPr>
+          <w:rFonts w:ascii="Consolas" w:hAnsi="Consolas" w:cs="Consolas"/>
+          <w:color w:val="000000"/>
+          <w:sz w:val="19"/>
+          <w:szCs w:val="19"/>
+          <w:highlight w:val="white"/>
+        </w:rPr>
+      </w:pPr>
+      <w:r>
+        <w:rPr>
+          <w:rFonts w:ascii="Consolas" w:hAnsi="Consolas" w:cs="Consolas"/>
+          <w:color w:val="008000"/>
+          <w:sz w:val="19"/>
+          <w:szCs w:val="19"/>
+          <w:highlight w:val="white"/>
+        </w:rPr>
+        <w:t>-- Calling Part</w:t>
+      </w:r>
+    </w:p>
+    <w:p>
+      <w:pPr>
+        <w:pBdr>
+          <w:top w:val="single" w:sz="4" w:space="1" w:color="auto"/>
+          <w:left w:val="single" w:sz="4" w:space="4" w:color="auto"/>
+          <w:bottom w:val="single" w:sz="4" w:space="1" w:color="auto"/>
+          <w:right w:val="single" w:sz="4" w:space="4" w:color="auto"/>
+        </w:pBdr>
+        <w:shd w:val="clear" w:color="auto" w:fill="EAF1DD" w:themeFill="accent3" w:themeFillTint="33"/>
+        <w:autoSpaceDE w:val="0"/>
+        <w:autoSpaceDN w:val="0"/>
+        <w:adjustRightInd w:val="0"/>
+        <w:spacing w:after="0" w:line="240" w:lineRule="auto"/>
+        <w:rPr>
+          <w:rFonts w:ascii="Consolas" w:hAnsi="Consolas" w:cs="Consolas"/>
+          <w:color w:val="000000"/>
+          <w:sz w:val="19"/>
+          <w:szCs w:val="19"/>
+          <w:highlight w:val="white"/>
+        </w:rPr>
+      </w:pPr>
+      <w:proofErr w:type="gramStart"/>
+      <w:r>
+        <w:rPr>
+          <w:rFonts w:ascii="Consolas" w:hAnsi="Consolas" w:cs="Consolas"/>
+          <w:color w:val="0000FF"/>
+          <w:sz w:val="19"/>
+          <w:szCs w:val="19"/>
+          <w:highlight w:val="white"/>
+        </w:rPr>
+        <w:t>declare</w:t>
+      </w:r>
+      <w:proofErr w:type="gramEnd"/>
+      <w:r>
+        <w:rPr>
+          <w:rFonts w:ascii="Consolas" w:hAnsi="Consolas" w:cs="Consolas"/>
+          <w:color w:val="000000"/>
+          <w:sz w:val="19"/>
+          <w:szCs w:val="19"/>
+          <w:highlight w:val="white"/>
+        </w:rPr>
+        <w:t xml:space="preserve"> @return </w:t>
+      </w:r>
+      <w:proofErr w:type="spellStart"/>
+      <w:r>
+        <w:rPr>
+          <w:rFonts w:ascii="Consolas" w:hAnsi="Consolas" w:cs="Consolas"/>
+          <w:color w:val="0000FF"/>
+          <w:sz w:val="19"/>
+          <w:szCs w:val="19"/>
+          <w:highlight w:val="white"/>
+        </w:rPr>
+        <w:t>int</w:t>
+      </w:r>
+      <w:proofErr w:type="spellEnd"/>
+    </w:p>
+    <w:p>
+      <w:pPr>
+        <w:pBdr>
+          <w:top w:val="single" w:sz="4" w:space="1" w:color="auto"/>
+          <w:left w:val="single" w:sz="4" w:space="4" w:color="auto"/>
+          <w:bottom w:val="single" w:sz="4" w:space="1" w:color="auto"/>
+          <w:right w:val="single" w:sz="4" w:space="4" w:color="auto"/>
+        </w:pBdr>
+        <w:shd w:val="clear" w:color="auto" w:fill="EAF1DD" w:themeFill="accent3" w:themeFillTint="33"/>
+        <w:autoSpaceDE w:val="0"/>
+        <w:autoSpaceDN w:val="0"/>
+        <w:adjustRightInd w:val="0"/>
+        <w:spacing w:after="0" w:line="240" w:lineRule="auto"/>
+        <w:rPr>
+          <w:rFonts w:ascii="Consolas" w:hAnsi="Consolas" w:cs="Consolas"/>
+          <w:color w:val="000000"/>
+          <w:sz w:val="19"/>
+          <w:szCs w:val="19"/>
+          <w:highlight w:val="white"/>
+        </w:rPr>
+      </w:pPr>
+      <w:proofErr w:type="gramStart"/>
+      <w:r>
+        <w:rPr>
+          <w:rFonts w:ascii="Consolas" w:hAnsi="Consolas" w:cs="Consolas"/>
+          <w:color w:val="0000FF"/>
+          <w:sz w:val="19"/>
+          <w:szCs w:val="19"/>
+          <w:highlight w:val="white"/>
+        </w:rPr>
+        <w:t>exec</w:t>
+      </w:r>
+      <w:proofErr w:type="gramEnd"/>
+      <w:r>
+        <w:rPr>
+          <w:rFonts w:ascii="Consolas" w:hAnsi="Consolas" w:cs="Consolas"/>
+          <w:color w:val="000000"/>
+          <w:sz w:val="19"/>
+          <w:szCs w:val="19"/>
+          <w:highlight w:val="white"/>
+        </w:rPr>
+        <w:t xml:space="preserve"> @return</w:t>
+      </w:r>
+      <w:r>
+        <w:rPr>
+          <w:rFonts w:ascii="Consolas" w:hAnsi="Consolas" w:cs="Consolas"/>
+          <w:color w:val="808080"/>
+          <w:sz w:val="19"/>
+          <w:szCs w:val="19"/>
+          <w:highlight w:val="white"/>
+        </w:rPr>
+        <w:t>=</w:t>
+      </w:r>
+      <w:r>
+        <w:rPr>
+          <w:rFonts w:ascii="Consolas" w:hAnsi="Consolas" w:cs="Consolas"/>
+          <w:color w:val="000000"/>
+          <w:sz w:val="19"/>
+          <w:szCs w:val="19"/>
+          <w:highlight w:val="white"/>
+        </w:rPr>
+        <w:t xml:space="preserve"> </w:t>
+      </w:r>
+      <w:proofErr w:type="spellStart"/>
+      <w:r>
+        <w:rPr>
+          <w:rFonts w:ascii="Consolas" w:hAnsi="Consolas" w:cs="Consolas"/>
+          <w:color w:val="000000"/>
+          <w:sz w:val="19"/>
+          <w:szCs w:val="19"/>
+          <w:highlight w:val="white"/>
+        </w:rPr>
+        <w:t>Insert_Employee</w:t>
+      </w:r>
+      <w:proofErr w:type="spellEnd"/>
+      <w:r>
+        <w:rPr>
+          <w:rFonts w:ascii="Consolas" w:hAnsi="Consolas" w:cs="Consolas"/>
+          <w:color w:val="0000FF"/>
+          <w:sz w:val="19"/>
+          <w:szCs w:val="19"/>
+          <w:highlight w:val="white"/>
+        </w:rPr>
+        <w:t xml:space="preserve"> </w:t>
+      </w:r>
+      <w:r>
+        <w:rPr>
+          <w:rFonts w:ascii="Consolas" w:hAnsi="Consolas" w:cs="Consolas"/>
+          <w:color w:val="000000"/>
+          <w:sz w:val="19"/>
+          <w:szCs w:val="19"/>
+          <w:highlight w:val="white"/>
+        </w:rPr>
+        <w:t>15</w:t>
+      </w:r>
+      <w:r>
+        <w:rPr>
+          <w:rFonts w:ascii="Consolas" w:hAnsi="Consolas" w:cs="Consolas"/>
+          <w:color w:val="808080"/>
+          <w:sz w:val="19"/>
+          <w:szCs w:val="19"/>
+          <w:highlight w:val="white"/>
+        </w:rPr>
+        <w:t>,</w:t>
+      </w:r>
+      <w:r>
+        <w:rPr>
+          <w:rFonts w:ascii="Consolas" w:hAnsi="Consolas" w:cs="Consolas"/>
+          <w:color w:val="FF0000"/>
+          <w:sz w:val="19"/>
+          <w:szCs w:val="19"/>
+          <w:highlight w:val="white"/>
+        </w:rPr>
+        <w:t>'Ajay'</w:t>
+      </w:r>
+      <w:r>
+        <w:rPr>
+          <w:rFonts w:ascii="Consolas" w:hAnsi="Consolas" w:cs="Consolas"/>
+          <w:color w:val="808080"/>
+          <w:sz w:val="19"/>
+          <w:szCs w:val="19"/>
+          <w:highlight w:val="white"/>
+        </w:rPr>
+        <w:t>,</w:t>
+      </w:r>
+      <w:r>
+        <w:rPr>
+          <w:rFonts w:ascii="Consolas" w:hAnsi="Consolas" w:cs="Consolas"/>
+          <w:color w:val="FF0000"/>
+          <w:sz w:val="19"/>
+          <w:szCs w:val="19"/>
+          <w:highlight w:val="white"/>
+        </w:rPr>
+        <w:t>'Delhi'</w:t>
+      </w:r>
+      <w:r>
+        <w:rPr>
+          <w:rFonts w:ascii="Consolas" w:hAnsi="Consolas" w:cs="Consolas"/>
+          <w:color w:val="808080"/>
+          <w:sz w:val="19"/>
+          <w:szCs w:val="19"/>
+          <w:highlight w:val="white"/>
+        </w:rPr>
+        <w:t>,</w:t>
+      </w:r>
+      <w:r>
+        <w:rPr>
+          <w:rFonts w:ascii="Consolas" w:hAnsi="Consolas" w:cs="Consolas"/>
+          <w:color w:val="000000"/>
+          <w:sz w:val="19"/>
+          <w:szCs w:val="19"/>
+          <w:highlight w:val="white"/>
+        </w:rPr>
+        <w:t>90000</w:t>
+      </w:r>
+    </w:p>
+    <w:p>
+      <w:pPr>
+        <w:pBdr>
+          <w:top w:val="single" w:sz="4" w:space="1" w:color="auto"/>
+          <w:left w:val="single" w:sz="4" w:space="4" w:color="auto"/>
+          <w:bottom w:val="single" w:sz="4" w:space="1" w:color="auto"/>
+          <w:right w:val="single" w:sz="4" w:space="4" w:color="auto"/>
+        </w:pBdr>
+        <w:shd w:val="clear" w:color="auto" w:fill="EAF1DD" w:themeFill="accent3" w:themeFillTint="33"/>
+        <w:autoSpaceDE w:val="0"/>
+        <w:autoSpaceDN w:val="0"/>
+        <w:adjustRightInd w:val="0"/>
+        <w:spacing w:after="0" w:line="240" w:lineRule="auto"/>
+        <w:rPr>
+          <w:rFonts w:ascii="Consolas" w:hAnsi="Consolas" w:cs="Consolas"/>
+          <w:color w:val="000000"/>
+          <w:sz w:val="19"/>
+          <w:szCs w:val="19"/>
+          <w:highlight w:val="white"/>
+        </w:rPr>
+      </w:pPr>
+      <w:proofErr w:type="gramStart"/>
+      <w:r>
+        <w:rPr>
+          <w:rFonts w:ascii="Consolas" w:hAnsi="Consolas" w:cs="Consolas"/>
+          <w:color w:val="0000FF"/>
+          <w:sz w:val="19"/>
+          <w:szCs w:val="19"/>
+          <w:highlight w:val="white"/>
+        </w:rPr>
+        <w:t>if</w:t>
+      </w:r>
+      <w:proofErr w:type="gramEnd"/>
+      <w:r>
+        <w:rPr>
+          <w:rFonts w:ascii="Consolas" w:hAnsi="Consolas" w:cs="Consolas"/>
+          <w:color w:val="0000FF"/>
+          <w:sz w:val="19"/>
+          <w:szCs w:val="19"/>
+          <w:highlight w:val="white"/>
+        </w:rPr>
+        <w:t xml:space="preserve"> </w:t>
+      </w:r>
+      <w:r>
+        <w:rPr>
+          <w:rFonts w:ascii="Consolas" w:hAnsi="Consolas" w:cs="Consolas"/>
+          <w:color w:val="808080"/>
+          <w:sz w:val="19"/>
+          <w:szCs w:val="19"/>
+          <w:highlight w:val="white"/>
+        </w:rPr>
+        <w:t>(</w:t>
+      </w:r>
+      <w:r>
+        <w:rPr>
+          <w:rFonts w:ascii="Consolas" w:hAnsi="Consolas" w:cs="Consolas"/>
+          <w:color w:val="000000"/>
+          <w:sz w:val="19"/>
+          <w:szCs w:val="19"/>
+          <w:highlight w:val="white"/>
+        </w:rPr>
+        <w:t xml:space="preserve">@return </w:t>
+      </w:r>
+      <w:r>
+        <w:rPr>
+          <w:rFonts w:ascii="Consolas" w:hAnsi="Consolas" w:cs="Consolas"/>
+          <w:color w:val="808080"/>
+          <w:sz w:val="19"/>
+          <w:szCs w:val="19"/>
+          <w:highlight w:val="white"/>
+        </w:rPr>
+        <w:t>=</w:t>
+      </w:r>
+      <w:r>
+        <w:rPr>
+          <w:rFonts w:ascii="Consolas" w:hAnsi="Consolas" w:cs="Consolas"/>
+          <w:color w:val="000000"/>
+          <w:sz w:val="19"/>
+          <w:szCs w:val="19"/>
+          <w:highlight w:val="white"/>
+        </w:rPr>
+        <w:t xml:space="preserve">0 </w:t>
+      </w:r>
+      <w:r>
+        <w:rPr>
+          <w:rFonts w:ascii="Consolas" w:hAnsi="Consolas" w:cs="Consolas"/>
+          <w:color w:val="808080"/>
+          <w:sz w:val="19"/>
+          <w:szCs w:val="19"/>
+          <w:highlight w:val="white"/>
+        </w:rPr>
+        <w:t>)</w:t>
+      </w:r>
+    </w:p>
+    <w:p>
+      <w:pPr>
+        <w:pBdr>
+          <w:top w:val="single" w:sz="4" w:space="1" w:color="auto"/>
+          <w:left w:val="single" w:sz="4" w:space="4" w:color="auto"/>
+          <w:bottom w:val="single" w:sz="4" w:space="1" w:color="auto"/>
+          <w:right w:val="single" w:sz="4" w:space="4" w:color="auto"/>
+        </w:pBdr>
+        <w:shd w:val="clear" w:color="auto" w:fill="EAF1DD" w:themeFill="accent3" w:themeFillTint="33"/>
+        <w:autoSpaceDE w:val="0"/>
+        <w:autoSpaceDN w:val="0"/>
+        <w:adjustRightInd w:val="0"/>
+        <w:spacing w:after="0" w:line="240" w:lineRule="auto"/>
+        <w:rPr>
+          <w:rFonts w:ascii="Consolas" w:hAnsi="Consolas" w:cs="Consolas"/>
+          <w:color w:val="000000"/>
+          <w:sz w:val="19"/>
+          <w:szCs w:val="19"/>
+          <w:highlight w:val="white"/>
+        </w:rPr>
+      </w:pPr>
+      <w:proofErr w:type="gramStart"/>
+      <w:r>
+        <w:rPr>
+          <w:rFonts w:ascii="Consolas" w:hAnsi="Consolas" w:cs="Consolas"/>
+          <w:color w:val="0000FF"/>
+          <w:sz w:val="19"/>
+          <w:szCs w:val="19"/>
+          <w:highlight w:val="white"/>
+        </w:rPr>
+        <w:t>print</w:t>
+      </w:r>
+      <w:proofErr w:type="gramEnd"/>
+      <w:r>
+        <w:rPr>
+          <w:rFonts w:ascii="Consolas" w:hAnsi="Consolas" w:cs="Consolas"/>
+          <w:color w:val="000000"/>
+          <w:sz w:val="19"/>
+          <w:szCs w:val="19"/>
+          <w:highlight w:val="white"/>
+        </w:rPr>
+        <w:t xml:space="preserve"> </w:t>
+      </w:r>
+      <w:r>
+        <w:rPr>
+          <w:rFonts w:ascii="Consolas" w:hAnsi="Consolas" w:cs="Consolas"/>
+          <w:color w:val="FF0000"/>
+          <w:sz w:val="19"/>
+          <w:szCs w:val="19"/>
+          <w:highlight w:val="white"/>
+        </w:rPr>
+        <w:t xml:space="preserve">'Record with this ID </w:t>
+      </w:r>
+      <w:proofErr w:type="spellStart"/>
+      <w:r>
+        <w:rPr>
+          <w:rFonts w:ascii="Consolas" w:hAnsi="Consolas" w:cs="Consolas"/>
+          <w:color w:val="FF0000"/>
+          <w:sz w:val="19"/>
+          <w:szCs w:val="19"/>
+          <w:highlight w:val="white"/>
+        </w:rPr>
+        <w:t>aleady</w:t>
+      </w:r>
+      <w:proofErr w:type="spellEnd"/>
+      <w:r>
+        <w:rPr>
+          <w:rFonts w:ascii="Consolas" w:hAnsi="Consolas" w:cs="Consolas"/>
+          <w:color w:val="FF0000"/>
+          <w:sz w:val="19"/>
+          <w:szCs w:val="19"/>
+          <w:highlight w:val="white"/>
+        </w:rPr>
+        <w:t xml:space="preserve"> exist'</w:t>
+      </w:r>
+    </w:p>
+    <w:p>
+      <w:pPr>
+        <w:pBdr>
+          <w:top w:val="single" w:sz="4" w:space="1" w:color="auto"/>
+          <w:left w:val="single" w:sz="4" w:space="4" w:color="auto"/>
+          <w:bottom w:val="single" w:sz="4" w:space="1" w:color="auto"/>
+          <w:right w:val="single" w:sz="4" w:space="4" w:color="auto"/>
+        </w:pBdr>
+        <w:shd w:val="clear" w:color="auto" w:fill="EAF1DD" w:themeFill="accent3" w:themeFillTint="33"/>
+        <w:autoSpaceDE w:val="0"/>
+        <w:autoSpaceDN w:val="0"/>
+        <w:adjustRightInd w:val="0"/>
+        <w:spacing w:after="0" w:line="240" w:lineRule="auto"/>
+        <w:rPr>
+          <w:rFonts w:ascii="Consolas" w:hAnsi="Consolas" w:cs="Consolas"/>
+          <w:color w:val="000000"/>
+          <w:sz w:val="19"/>
+          <w:szCs w:val="19"/>
+          <w:highlight w:val="white"/>
+        </w:rPr>
+      </w:pPr>
+      <w:proofErr w:type="gramStart"/>
+      <w:r>
+        <w:rPr>
+          <w:rFonts w:ascii="Consolas" w:hAnsi="Consolas" w:cs="Consolas"/>
+          <w:color w:val="0000FF"/>
+          <w:sz w:val="19"/>
+          <w:szCs w:val="19"/>
+          <w:highlight w:val="white"/>
+        </w:rPr>
+        <w:t>else</w:t>
+      </w:r>
+      <w:proofErr w:type="gramEnd"/>
+    </w:p>
+    <w:p>
+      <w:pPr>
+        <w:pBdr>
+          <w:top w:val="single" w:sz="4" w:space="1" w:color="auto"/>
+          <w:left w:val="single" w:sz="4" w:space="4" w:color="auto"/>
+          <w:bottom w:val="single" w:sz="4" w:space="1" w:color="auto"/>
+          <w:right w:val="single" w:sz="4" w:space="4" w:color="auto"/>
+        </w:pBdr>
+        <w:shd w:val="clear" w:color="auto" w:fill="EAF1DD" w:themeFill="accent3" w:themeFillTint="33"/>
+        <w:autoSpaceDE w:val="0"/>
+        <w:autoSpaceDN w:val="0"/>
+        <w:adjustRightInd w:val="0"/>
+        <w:spacing w:after="0" w:line="240" w:lineRule="auto"/>
+        <w:rPr>
+          <w:rFonts w:ascii="Consolas" w:hAnsi="Consolas" w:cs="Consolas"/>
+          <w:color w:val="000000"/>
+          <w:sz w:val="19"/>
+          <w:szCs w:val="19"/>
+          <w:highlight w:val="white"/>
+        </w:rPr>
+      </w:pPr>
+      <w:proofErr w:type="gramStart"/>
+      <w:r>
+        <w:rPr>
+          <w:rFonts w:ascii="Consolas" w:hAnsi="Consolas" w:cs="Consolas"/>
+          <w:color w:val="0000FF"/>
+          <w:sz w:val="19"/>
+          <w:szCs w:val="19"/>
+          <w:highlight w:val="white"/>
+        </w:rPr>
+        <w:t>print</w:t>
+      </w:r>
+      <w:proofErr w:type="gramEnd"/>
+      <w:r>
+        <w:rPr>
+          <w:rFonts w:ascii="Consolas" w:hAnsi="Consolas" w:cs="Consolas"/>
+          <w:color w:val="000000"/>
+          <w:sz w:val="19"/>
+          <w:szCs w:val="19"/>
+          <w:highlight w:val="white"/>
+        </w:rPr>
+        <w:t xml:space="preserve"> </w:t>
+      </w:r>
+      <w:r>
+        <w:rPr>
+          <w:rFonts w:ascii="Consolas" w:hAnsi="Consolas" w:cs="Consolas"/>
+          <w:color w:val="FF0000"/>
+          <w:sz w:val="19"/>
+          <w:szCs w:val="19"/>
+          <w:highlight w:val="white"/>
+        </w:rPr>
+        <w:t>'Record inserted'</w:t>
+      </w:r>
+    </w:p>
+    <w:p>
+      <w:pPr>
+        <w:pBdr>
+          <w:top w:val="single" w:sz="4" w:space="1" w:color="auto"/>
+          <w:left w:val="single" w:sz="4" w:space="4" w:color="auto"/>
+          <w:bottom w:val="single" w:sz="4" w:space="1" w:color="auto"/>
+          <w:right w:val="single" w:sz="4" w:space="4" w:color="auto"/>
+        </w:pBdr>
+        <w:shd w:val="clear" w:color="auto" w:fill="EAF1DD" w:themeFill="accent3" w:themeFillTint="33"/>
+        <w:autoSpaceDE w:val="0"/>
+        <w:autoSpaceDN w:val="0"/>
+        <w:adjustRightInd w:val="0"/>
+        <w:spacing w:after="0" w:line="240" w:lineRule="auto"/>
+        <w:rPr>
+          <w:rFonts w:ascii="Consolas" w:hAnsi="Consolas" w:cs="Consolas"/>
+          <w:color w:val="000000"/>
+          <w:sz w:val="19"/>
+          <w:szCs w:val="19"/>
+          <w:highlight w:val="white"/>
+        </w:rPr>
+      </w:pPr>
+    </w:p>
+    <w:p/>
     <w:p/>
     <w:p/>
     <w:p/>

</xml_diff>